<commit_message>
Updated the Instruction Manual
</commit_message>
<xml_diff>
--- a/HVAC Model Designer/Instruction Manual.docx
+++ b/HVAC Model Designer/Instruction Manual.docx
@@ -757,15 +757,14 @@
           <w:sz w:val="32"/>
           <w:szCs w:val="52"/>
         </w:rPr>
-        <w:t xml:space="preserve">, you will be able to create </w:t>
-      </w:r>
-      <w:r>
-        <w:rPr>
-          <w:b/>
-          <w:sz w:val="32"/>
-          <w:szCs w:val="52"/>
-        </w:rPr>
-        <w:t>floor plans</w:t>
+        <w:t xml:space="preserve">, you will be able to </w:t>
+      </w:r>
+      <w:r>
+        <w:rPr>
+          <w:sz w:val="32"/>
+          <w:szCs w:val="52"/>
+        </w:rPr>
+        <w:t>create floor plans</w:t>
       </w:r>
       <w:r>
         <w:rPr>
@@ -776,7 +775,6 @@
       </w:r>
       <w:r>
         <w:rPr>
-          <w:b/>
           <w:sz w:val="32"/>
           <w:szCs w:val="52"/>
         </w:rPr>
@@ -806,7 +804,6 @@
       </w:r>
       <w:r>
         <w:rPr>
-          <w:b/>
           <w:sz w:val="32"/>
           <w:szCs w:val="52"/>
         </w:rPr>
@@ -821,7 +818,6 @@
       </w:r>
       <w:r>
         <w:rPr>
-          <w:b/>
           <w:sz w:val="32"/>
           <w:szCs w:val="52"/>
         </w:rPr>
@@ -836,7 +832,6 @@
       </w:r>
       <w:r>
         <w:rPr>
-          <w:b/>
           <w:sz w:val="32"/>
           <w:szCs w:val="52"/>
         </w:rPr>
@@ -870,22 +865,28 @@
           <w:sz w:val="32"/>
           <w:szCs w:val="52"/>
         </w:rPr>
-        <w:t>CREATE MODE</w:t>
-      </w:r>
-      <w:r>
-        <w:rPr>
-          <w:sz w:val="32"/>
-          <w:szCs w:val="52"/>
-        </w:rPr>
-        <w:t xml:space="preserve"> by default, but you can also select </w:t>
-      </w:r>
-      <w:r>
-        <w:rPr>
-          <w:b/>
-          <w:sz w:val="32"/>
-          <w:szCs w:val="52"/>
-        </w:rPr>
-        <w:t>CREATE MODE</w:t>
+        <w:t>Wall Editor Mode</w:t>
+      </w:r>
+      <w:r>
+        <w:rPr>
+          <w:sz w:val="32"/>
+          <w:szCs w:val="52"/>
+        </w:rPr>
+        <w:t xml:space="preserve"> by default.</w:t>
+      </w:r>
+      <w:r>
+        <w:rPr>
+          <w:sz w:val="32"/>
+          <w:szCs w:val="52"/>
+        </w:rPr>
+        <w:t xml:space="preserve"> </w:t>
+      </w:r>
+      <w:r>
+        <w:rPr>
+          <w:sz w:val="32"/>
+          <w:szCs w:val="52"/>
+        </w:rPr>
+        <w:t>From here, you can create walls</w:t>
       </w:r>
       <w:r>
         <w:rPr>
@@ -899,7 +900,23 @@
           <w:sz w:val="32"/>
           <w:szCs w:val="52"/>
         </w:rPr>
-        <w:t xml:space="preserve"> “Wall Editor -&gt; Create Wall”</w:t>
+        <w:t xml:space="preserve"> </w:t>
+      </w:r>
+      <w:r>
+        <w:rPr>
+          <w:b/>
+          <w:sz w:val="32"/>
+          <w:szCs w:val="52"/>
+        </w:rPr>
+        <w:t>Wall Edi</w:t>
+      </w:r>
+      <w:r>
+        <w:rPr>
+          <w:b/>
+          <w:sz w:val="32"/>
+          <w:szCs w:val="52"/>
+        </w:rPr>
+        <w:t>tor -&gt; Create Wall</w:t>
       </w:r>
       <w:r>
         <w:rPr>
@@ -996,15 +1013,7 @@
           <w:sz w:val="32"/>
           <w:szCs w:val="52"/>
         </w:rPr>
-        <w:t xml:space="preserve">Once in </w:t>
-      </w:r>
-      <w:r>
-        <w:rPr>
-          <w:b/>
-          <w:sz w:val="32"/>
-          <w:szCs w:val="52"/>
-        </w:rPr>
-        <w:t>CREATE MODE</w:t>
+        <w:t>Once you have done that</w:t>
       </w:r>
       <w:r>
         <w:rPr>
@@ -1015,7 +1024,6 @@
       </w:r>
       <w:r>
         <w:rPr>
-          <w:b/>
           <w:sz w:val="32"/>
           <w:szCs w:val="52"/>
         </w:rPr>
@@ -1030,7 +1038,6 @@
       </w:r>
       <w:r>
         <w:rPr>
-          <w:b/>
           <w:sz w:val="32"/>
           <w:szCs w:val="52"/>
         </w:rPr>
@@ -1045,11 +1052,18 @@
       </w:r>
       <w:r>
         <w:rPr>
-          <w:b/>
-          <w:sz w:val="32"/>
-          <w:szCs w:val="52"/>
-        </w:rPr>
-        <w:t xml:space="preserve">collinear guideline </w:t>
+          <w:sz w:val="32"/>
+          <w:szCs w:val="52"/>
+        </w:rPr>
+        <w:t>collinear guideline</w:t>
+      </w:r>
+      <w:r>
+        <w:rPr>
+          <w:b/>
+          <w:sz w:val="32"/>
+          <w:szCs w:val="52"/>
+        </w:rPr>
+        <w:t xml:space="preserve"> </w:t>
       </w:r>
       <w:r>
         <w:rPr>
@@ -1060,7 +1074,6 @@
       </w:r>
       <w:r>
         <w:rPr>
-          <w:b/>
           <w:sz w:val="32"/>
           <w:szCs w:val="52"/>
         </w:rPr>
@@ -1075,7 +1088,6 @@
       </w:r>
       <w:r>
         <w:rPr>
-          <w:b/>
           <w:sz w:val="32"/>
           <w:szCs w:val="52"/>
         </w:rPr>
@@ -1220,10 +1232,34 @@
           <w:sz w:val="32"/>
           <w:szCs w:val="52"/>
         </w:rPr>
-        <w:t>To use the Drag function, you will click View -&gt; Drag</w:t>
-      </w:r>
-      <w:r>
-        <w:rPr>
+        <w:t xml:space="preserve">To use the </w:t>
+      </w:r>
+      <w:r>
+        <w:rPr>
+          <w:b/>
+          <w:sz w:val="32"/>
+          <w:szCs w:val="52"/>
+        </w:rPr>
+        <w:t>Drag</w:t>
+      </w:r>
+      <w:r>
+        <w:rPr>
+          <w:sz w:val="32"/>
+          <w:szCs w:val="52"/>
+        </w:rPr>
+        <w:t xml:space="preserve"> function, you will click </w:t>
+      </w:r>
+      <w:r>
+        <w:rPr>
+          <w:b/>
+          <w:sz w:val="32"/>
+          <w:szCs w:val="52"/>
+        </w:rPr>
+        <w:t>View -&gt; Drag</w:t>
+      </w:r>
+      <w:r>
+        <w:rPr>
+          <w:b/>
           <w:sz w:val="32"/>
           <w:szCs w:val="52"/>
         </w:rPr>
@@ -1241,7 +1277,22 @@
           <w:sz w:val="32"/>
           <w:szCs w:val="52"/>
         </w:rPr>
-        <w:t xml:space="preserve"> The Drag option</w:t>
+        <w:t xml:space="preserve"> The </w:t>
+      </w:r>
+      <w:r>
+        <w:rPr>
+          <w:b/>
+          <w:sz w:val="32"/>
+          <w:szCs w:val="52"/>
+        </w:rPr>
+        <w:t>Drag</w:t>
+      </w:r>
+      <w:r>
+        <w:rPr>
+          <w:sz w:val="32"/>
+          <w:szCs w:val="52"/>
+        </w:rPr>
+        <w:t xml:space="preserve"> option</w:t>
       </w:r>
       <w:r>
         <w:rPr>
@@ -1498,17 +1549,133 @@
           <w:sz w:val="32"/>
           <w:szCs w:val="52"/>
         </w:rPr>
-        <w:t>To use the 2D function, you will click View -&gt; 2D. The 2D option will allow you to rotate the structure, enabling you to see the structure from different angles.</w:t>
-      </w:r>
-    </w:p>
-    <w:p>
-      <w:pPr>
-        <w:rPr>
-          <w:b/>
-          <w:sz w:val="32"/>
-          <w:szCs w:val="52"/>
-        </w:rPr>
-      </w:pPr>
+        <w:t xml:space="preserve">To use the </w:t>
+      </w:r>
+      <w:r>
+        <w:rPr>
+          <w:b/>
+          <w:sz w:val="32"/>
+          <w:szCs w:val="52"/>
+        </w:rPr>
+        <w:t xml:space="preserve">Rotate </w:t>
+      </w:r>
+      <w:r>
+        <w:rPr>
+          <w:b/>
+          <w:sz w:val="32"/>
+          <w:szCs w:val="52"/>
+        </w:rPr>
+        <w:t>2D</w:t>
+      </w:r>
+      <w:r>
+        <w:rPr>
+          <w:sz w:val="32"/>
+          <w:szCs w:val="52"/>
+        </w:rPr>
+        <w:t xml:space="preserve"> fun</w:t>
+      </w:r>
+      <w:r>
+        <w:rPr>
+          <w:sz w:val="32"/>
+          <w:szCs w:val="52"/>
+        </w:rPr>
+        <w:t xml:space="preserve">ction, you will click </w:t>
+      </w:r>
+      <w:r>
+        <w:rPr>
+          <w:b/>
+          <w:sz w:val="32"/>
+          <w:szCs w:val="52"/>
+        </w:rPr>
+        <w:t>View -&gt; Rotate 2D</w:t>
+      </w:r>
+      <w:r>
+        <w:rPr>
+          <w:sz w:val="32"/>
+          <w:szCs w:val="52"/>
+        </w:rPr>
+        <w:t xml:space="preserve">. </w:t>
+      </w:r>
+      <w:r>
+        <w:rPr>
+          <w:sz w:val="32"/>
+          <w:szCs w:val="52"/>
+        </w:rPr>
+        <w:t xml:space="preserve">The </w:t>
+      </w:r>
+      <w:r>
+        <w:rPr>
+          <w:b/>
+          <w:sz w:val="32"/>
+          <w:szCs w:val="52"/>
+        </w:rPr>
+        <w:t>Rotate 2D</w:t>
+      </w:r>
+      <w:r>
+        <w:rPr>
+          <w:sz w:val="32"/>
+          <w:szCs w:val="52"/>
+        </w:rPr>
+        <w:t xml:space="preserve"> option will allow you to rotate the structure, enabling you to see the structure from different angles.</w:t>
+      </w:r>
+    </w:p>
+    <w:p>
+      <w:pPr>
+        <w:rPr>
+          <w:b/>
+          <w:sz w:val="32"/>
+          <w:szCs w:val="52"/>
+        </w:rPr>
+      </w:pPr>
+      <w:r>
+        <w:rPr>
+          <w:b/>
+          <w:noProof/>
+          <w:sz w:val="32"/>
+          <w:szCs w:val="52"/>
+        </w:rPr>
+        <w:drawing>
+          <wp:inline distT="0" distB="0" distL="0" distR="0">
+            <wp:extent cx="5943600" cy="668655"/>
+            <wp:effectExtent l="0" t="0" r="0" b="0"/>
+            <wp:docPr id="1" name="Picture 1"/>
+            <wp:cNvGraphicFramePr>
+              <a:graphicFrameLocks xmlns:a="http://schemas.openxmlformats.org/drawingml/2006/main" noChangeAspect="1"/>
+            </wp:cNvGraphicFramePr>
+            <a:graphic xmlns:a="http://schemas.openxmlformats.org/drawingml/2006/main">
+              <a:graphicData uri="http://schemas.openxmlformats.org/drawingml/2006/picture">
+                <pic:pic xmlns:pic="http://schemas.openxmlformats.org/drawingml/2006/picture">
+                  <pic:nvPicPr>
+                    <pic:cNvPr id="1" name="Menu - View - Rotate 2D.PNG"/>
+                    <pic:cNvPicPr/>
+                  </pic:nvPicPr>
+                  <pic:blipFill>
+                    <a:blip r:embed="rId13">
+                      <a:extLst>
+                        <a:ext uri="{28A0092B-C50C-407E-A947-70E740481C1C}">
+                          <a14:useLocalDpi xmlns:a14="http://schemas.microsoft.com/office/drawing/2010/main" val="0"/>
+                        </a:ext>
+                      </a:extLst>
+                    </a:blip>
+                    <a:stretch>
+                      <a:fillRect/>
+                    </a:stretch>
+                  </pic:blipFill>
+                  <pic:spPr>
+                    <a:xfrm>
+                      <a:off x="0" y="0"/>
+                      <a:ext cx="5943600" cy="668655"/>
+                    </a:xfrm>
+                    <a:prstGeom prst="rect">
+                      <a:avLst/>
+                    </a:prstGeom>
+                  </pic:spPr>
+                </pic:pic>
+              </a:graphicData>
+            </a:graphic>
+          </wp:inline>
+        </w:drawing>
+      </w:r>
     </w:p>
     <w:p>
       <w:pPr>
@@ -1563,7 +1730,7 @@
                     <pic:cNvPicPr/>
                   </pic:nvPicPr>
                   <pic:blipFill>
-                    <a:blip r:embed="rId13">
+                    <a:blip r:embed="rId14">
                       <a:extLst>
                         <a:ext uri="{28A0092B-C50C-407E-A947-70E740481C1C}">
                           <a14:useLocalDpi xmlns:a14="http://schemas.microsoft.com/office/drawing/2010/main" val="0"/>
@@ -1636,7 +1803,7 @@
                     <pic:cNvPicPr/>
                   </pic:nvPicPr>
                   <pic:blipFill>
-                    <a:blip r:embed="rId14" cstate="print">
+                    <a:blip r:embed="rId15" cstate="print">
                       <a:extLst>
                         <a:ext uri="{28A0092B-C50C-407E-A947-70E740481C1C}">
                           <a14:useLocalDpi xmlns:a14="http://schemas.microsoft.com/office/drawing/2010/main" val="0"/>
@@ -1665,6 +1832,7 @@
     </w:p>
     <w:p>
       <w:pPr>
+        <w:spacing w:line="240" w:lineRule="auto"/>
         <w:ind w:left="1440" w:firstLine="720"/>
         <w:rPr>
           <w:b/>
@@ -1710,7 +1878,83 @@
           <w:sz w:val="32"/>
           <w:szCs w:val="52"/>
         </w:rPr>
-        <w:t>To use the 3D function, you will click View -&gt; 3D. The 3D option will build 3D objects on top of the structure you have created, enabling you to see the structure from a 3D</w:t>
+        <w:t xml:space="preserve">To use the </w:t>
+      </w:r>
+      <w:r>
+        <w:rPr>
+          <w:b/>
+          <w:sz w:val="32"/>
+          <w:szCs w:val="52"/>
+        </w:rPr>
+        <w:t xml:space="preserve">View </w:t>
+      </w:r>
+      <w:r>
+        <w:rPr>
+          <w:b/>
+          <w:sz w:val="32"/>
+          <w:szCs w:val="52"/>
+        </w:rPr>
+        <w:t>3D</w:t>
+      </w:r>
+      <w:r>
+        <w:rPr>
+          <w:sz w:val="32"/>
+          <w:szCs w:val="52"/>
+        </w:rPr>
+        <w:t xml:space="preserve"> function, you will click </w:t>
+      </w:r>
+      <w:r>
+        <w:rPr>
+          <w:b/>
+          <w:sz w:val="32"/>
+          <w:szCs w:val="52"/>
+        </w:rPr>
+        <w:t xml:space="preserve">View -&gt; </w:t>
+      </w:r>
+      <w:r>
+        <w:rPr>
+          <w:b/>
+          <w:sz w:val="32"/>
+          <w:szCs w:val="52"/>
+        </w:rPr>
+        <w:t xml:space="preserve">View </w:t>
+      </w:r>
+      <w:r>
+        <w:rPr>
+          <w:b/>
+          <w:sz w:val="32"/>
+          <w:szCs w:val="52"/>
+        </w:rPr>
+        <w:t>3D</w:t>
+      </w:r>
+      <w:r>
+        <w:rPr>
+          <w:sz w:val="32"/>
+          <w:szCs w:val="52"/>
+        </w:rPr>
+        <w:t xml:space="preserve">. </w:t>
+      </w:r>
+      <w:r>
+        <w:rPr>
+          <w:sz w:val="32"/>
+          <w:szCs w:val="52"/>
+        </w:rPr>
+        <w:t xml:space="preserve">The </w:t>
+      </w:r>
+      <w:r>
+        <w:rPr>
+          <w:b/>
+          <w:sz w:val="32"/>
+          <w:szCs w:val="52"/>
+        </w:rPr>
+        <w:t>View 3D</w:t>
+      </w:r>
+      <w:r>
+        <w:rPr>
+          <w:sz w:val="32"/>
+          <w:szCs w:val="52"/>
+        </w:rPr>
+        <w:t xml:space="preserve"> option will build 3D objects on top of the structure you have created, enabling you to see the structure from a 3D</w:t>
       </w:r>
       <w:r>
         <w:rPr>
@@ -1718,67 +1962,6 @@
           <w:szCs w:val="52"/>
         </w:rPr>
         <w:t xml:space="preserve"> perspective.</w:t>
-      </w:r>
-    </w:p>
-    <w:p>
-      <w:pPr>
-        <w:rPr>
-          <w:sz w:val="32"/>
-          <w:szCs w:val="52"/>
-        </w:rPr>
-      </w:pPr>
-    </w:p>
-    <w:p>
-      <w:pPr>
-        <w:rPr>
-          <w:sz w:val="32"/>
-          <w:szCs w:val="52"/>
-        </w:rPr>
-      </w:pPr>
-      <w:r>
-        <w:rPr>
-          <w:sz w:val="32"/>
-          <w:szCs w:val="52"/>
-        </w:rPr>
-        <w:tab/>
-      </w:r>
-      <w:r>
-        <w:rPr>
-          <w:sz w:val="32"/>
-          <w:szCs w:val="52"/>
-        </w:rPr>
-        <w:t xml:space="preserve">Once in 3D MODE, more options will be made available to you. The first is the 3D Drag option. </w:t>
-      </w:r>
-    </w:p>
-    <w:p>
-      <w:pPr>
-        <w:rPr>
-          <w:sz w:val="32"/>
-          <w:szCs w:val="52"/>
-        </w:rPr>
-      </w:pPr>
-    </w:p>
-    <w:p>
-      <w:pPr>
-        <w:ind w:firstLine="720"/>
-        <w:rPr>
-          <w:sz w:val="32"/>
-          <w:szCs w:val="52"/>
-        </w:rPr>
-      </w:pPr>
-      <w:r>
-        <w:rPr>
-          <w:sz w:val="32"/>
-          <w:szCs w:val="52"/>
-        </w:rPr>
-        <w:t>3D Mode starts off in the 3D Drag option, but you can also select this option by clicking View -&gt; 3D -&gt; Drag. When 3D Drag is selected, y</w:t>
-      </w:r>
-      <w:r>
-        <w:rPr>
-          <w:sz w:val="32"/>
-          <w:szCs w:val="52"/>
-        </w:rPr>
-        <w:t>ou will be able to move the structure by clicking anywhere on the canvas and moving the mouse in the direction you want to move the structure.</w:t>
       </w:r>
     </w:p>
     <w:p>
@@ -1797,7 +1980,257 @@
         </w:rPr>
         <w:drawing>
           <wp:inline distT="0" distB="0" distL="0" distR="0">
-            <wp:extent cx="3739857" cy="2809875"/>
+            <wp:extent cx="5533177" cy="848302"/>
+            <wp:effectExtent l="0" t="0" r="0" b="9525"/>
+            <wp:docPr id="5" name="Picture 5"/>
+            <wp:cNvGraphicFramePr>
+              <a:graphicFrameLocks xmlns:a="http://schemas.openxmlformats.org/drawingml/2006/main" noChangeAspect="1"/>
+            </wp:cNvGraphicFramePr>
+            <a:graphic xmlns:a="http://schemas.openxmlformats.org/drawingml/2006/main">
+              <a:graphicData uri="http://schemas.openxmlformats.org/drawingml/2006/picture">
+                <pic:pic xmlns:pic="http://schemas.openxmlformats.org/drawingml/2006/picture">
+                  <pic:nvPicPr>
+                    <pic:cNvPr id="5" name="Menu - View - View 3D.PNG"/>
+                    <pic:cNvPicPr/>
+                  </pic:nvPicPr>
+                  <pic:blipFill>
+                    <a:blip r:embed="rId16">
+                      <a:extLst>
+                        <a:ext uri="{28A0092B-C50C-407E-A947-70E740481C1C}">
+                          <a14:useLocalDpi xmlns:a14="http://schemas.microsoft.com/office/drawing/2010/main" val="0"/>
+                        </a:ext>
+                      </a:extLst>
+                    </a:blip>
+                    <a:stretch>
+                      <a:fillRect/>
+                    </a:stretch>
+                  </pic:blipFill>
+                  <pic:spPr>
+                    <a:xfrm>
+                      <a:off x="0" y="0"/>
+                      <a:ext cx="5605921" cy="859455"/>
+                    </a:xfrm>
+                    <a:prstGeom prst="rect">
+                      <a:avLst/>
+                    </a:prstGeom>
+                  </pic:spPr>
+                </pic:pic>
+              </a:graphicData>
+            </a:graphic>
+          </wp:inline>
+        </w:drawing>
+      </w:r>
+    </w:p>
+    <w:p>
+      <w:pPr>
+        <w:rPr>
+          <w:sz w:val="32"/>
+          <w:szCs w:val="52"/>
+        </w:rPr>
+      </w:pPr>
+      <w:r>
+        <w:rPr>
+          <w:sz w:val="32"/>
+          <w:szCs w:val="52"/>
+        </w:rPr>
+        <w:tab/>
+      </w:r>
+      <w:r>
+        <w:rPr>
+          <w:sz w:val="32"/>
+          <w:szCs w:val="52"/>
+        </w:rPr>
+        <w:t xml:space="preserve">Once in </w:t>
+      </w:r>
+      <w:r>
+        <w:rPr>
+          <w:b/>
+          <w:sz w:val="32"/>
+          <w:szCs w:val="52"/>
+        </w:rPr>
+        <w:t>3D M</w:t>
+      </w:r>
+      <w:r>
+        <w:rPr>
+          <w:b/>
+          <w:sz w:val="32"/>
+          <w:szCs w:val="52"/>
+        </w:rPr>
+        <w:t>ode</w:t>
+      </w:r>
+      <w:r>
+        <w:rPr>
+          <w:sz w:val="32"/>
+          <w:szCs w:val="52"/>
+        </w:rPr>
+        <w:t xml:space="preserve">, more options will be made available to you. The first is the </w:t>
+      </w:r>
+      <w:r>
+        <w:rPr>
+          <w:b/>
+          <w:sz w:val="32"/>
+          <w:szCs w:val="52"/>
+        </w:rPr>
+        <w:t>3D Drag</w:t>
+      </w:r>
+      <w:r>
+        <w:rPr>
+          <w:sz w:val="32"/>
+          <w:szCs w:val="52"/>
+        </w:rPr>
+        <w:t xml:space="preserve"> option. </w:t>
+      </w:r>
+    </w:p>
+    <w:p>
+      <w:pPr>
+        <w:jc w:val="center"/>
+        <w:rPr>
+          <w:sz w:val="32"/>
+          <w:szCs w:val="52"/>
+        </w:rPr>
+      </w:pPr>
+      <w:r>
+        <w:rPr>
+          <w:noProof/>
+          <w:sz w:val="32"/>
+          <w:szCs w:val="52"/>
+        </w:rPr>
+        <w:drawing>
+          <wp:inline distT="0" distB="0" distL="0" distR="0">
+            <wp:extent cx="2950801" cy="961497"/>
+            <wp:effectExtent l="0" t="0" r="2540" b="0"/>
+            <wp:docPr id="6" name="Picture 6"/>
+            <wp:cNvGraphicFramePr>
+              <a:graphicFrameLocks xmlns:a="http://schemas.openxmlformats.org/drawingml/2006/main" noChangeAspect="1"/>
+            </wp:cNvGraphicFramePr>
+            <a:graphic xmlns:a="http://schemas.openxmlformats.org/drawingml/2006/main">
+              <a:graphicData uri="http://schemas.openxmlformats.org/drawingml/2006/picture">
+                <pic:pic xmlns:pic="http://schemas.openxmlformats.org/drawingml/2006/picture">
+                  <pic:nvPicPr>
+                    <pic:cNvPr id="6" name="Menu - View - 3D - Drag.PNG"/>
+                    <pic:cNvPicPr/>
+                  </pic:nvPicPr>
+                  <pic:blipFill>
+                    <a:blip r:embed="rId17">
+                      <a:extLst>
+                        <a:ext uri="{28A0092B-C50C-407E-A947-70E740481C1C}">
+                          <a14:useLocalDpi xmlns:a14="http://schemas.microsoft.com/office/drawing/2010/main" val="0"/>
+                        </a:ext>
+                      </a:extLst>
+                    </a:blip>
+                    <a:stretch>
+                      <a:fillRect/>
+                    </a:stretch>
+                  </pic:blipFill>
+                  <pic:spPr>
+                    <a:xfrm>
+                      <a:off x="0" y="0"/>
+                      <a:ext cx="3022128" cy="984738"/>
+                    </a:xfrm>
+                    <a:prstGeom prst="rect">
+                      <a:avLst/>
+                    </a:prstGeom>
+                  </pic:spPr>
+                </pic:pic>
+              </a:graphicData>
+            </a:graphic>
+          </wp:inline>
+        </w:drawing>
+      </w:r>
+    </w:p>
+    <w:p>
+      <w:pPr>
+        <w:ind w:firstLine="720"/>
+        <w:rPr>
+          <w:sz w:val="32"/>
+          <w:szCs w:val="52"/>
+        </w:rPr>
+      </w:pPr>
+      <w:r>
+        <w:rPr>
+          <w:b/>
+          <w:sz w:val="32"/>
+          <w:szCs w:val="52"/>
+        </w:rPr>
+        <w:t>3D Mode</w:t>
+      </w:r>
+      <w:r>
+        <w:rPr>
+          <w:sz w:val="32"/>
+          <w:szCs w:val="52"/>
+        </w:rPr>
+        <w:t xml:space="preserve"> starts off in the </w:t>
+      </w:r>
+      <w:r>
+        <w:rPr>
+          <w:b/>
+          <w:sz w:val="32"/>
+          <w:szCs w:val="52"/>
+        </w:rPr>
+        <w:t>3D Drag</w:t>
+      </w:r>
+      <w:r>
+        <w:rPr>
+          <w:sz w:val="32"/>
+          <w:szCs w:val="52"/>
+        </w:rPr>
+        <w:t xml:space="preserve"> option, but you can also select this option by clicking </w:t>
+      </w:r>
+      <w:r>
+        <w:rPr>
+          <w:b/>
+          <w:sz w:val="32"/>
+          <w:szCs w:val="52"/>
+        </w:rPr>
+        <w:t>View -&gt; 3D -&gt; Drag</w:t>
+      </w:r>
+      <w:r>
+        <w:rPr>
+          <w:sz w:val="32"/>
+          <w:szCs w:val="52"/>
+        </w:rPr>
+        <w:t xml:space="preserve">. When </w:t>
+      </w:r>
+      <w:r>
+        <w:rPr>
+          <w:b/>
+          <w:sz w:val="32"/>
+          <w:szCs w:val="52"/>
+        </w:rPr>
+        <w:t>3D Drag</w:t>
+      </w:r>
+      <w:r>
+        <w:rPr>
+          <w:sz w:val="32"/>
+          <w:szCs w:val="52"/>
+        </w:rPr>
+        <w:t xml:space="preserve"> is selected, y</w:t>
+      </w:r>
+      <w:r>
+        <w:rPr>
+          <w:sz w:val="32"/>
+          <w:szCs w:val="52"/>
+        </w:rPr>
+        <w:t>ou will be able to move the structure by clicking anywhere on the canvas and moving the mouse in the direction you want to move the structure.</w:t>
+      </w:r>
+    </w:p>
+    <w:p>
+      <w:pPr>
+        <w:jc w:val="center"/>
+        <w:rPr>
+          <w:sz w:val="32"/>
+          <w:szCs w:val="52"/>
+        </w:rPr>
+      </w:pPr>
+      <w:r>
+        <w:rPr>
+          <w:noProof/>
+          <w:sz w:val="32"/>
+          <w:szCs w:val="52"/>
+        </w:rPr>
+        <w:drawing>
+          <wp:inline distT="0" distB="0" distL="0" distR="0">
+            <wp:extent cx="3148965" cy="2365919"/>
             <wp:effectExtent l="0" t="0" r="0" b="0"/>
             <wp:docPr id="10" name="Picture 10"/>
             <wp:cNvGraphicFramePr>
@@ -1811,7 +2244,7 @@
                     <pic:cNvPicPr/>
                   </pic:nvPicPr>
                   <pic:blipFill>
-                    <a:blip r:embed="rId15">
+                    <a:blip r:embed="rId18">
                       <a:extLst>
                         <a:ext uri="{28A0092B-C50C-407E-A947-70E740481C1C}">
                           <a14:useLocalDpi xmlns:a14="http://schemas.microsoft.com/office/drawing/2010/main" val="0"/>
@@ -1825,7 +2258,7 @@
                   <pic:spPr>
                     <a:xfrm>
                       <a:off x="0" y="0"/>
-                      <a:ext cx="3782430" cy="2841861"/>
+                      <a:ext cx="3193202" cy="2399156"/>
                     </a:xfrm>
                     <a:prstGeom prst="rect">
                       <a:avLst/>
@@ -1846,6 +2279,15 @@
           <w:szCs w:val="52"/>
         </w:rPr>
       </w:pPr>
+    </w:p>
+    <w:p>
+      <w:pPr>
+        <w:jc w:val="center"/>
+        <w:rPr>
+          <w:sz w:val="32"/>
+          <w:szCs w:val="52"/>
+        </w:rPr>
+      </w:pPr>
       <w:r>
         <w:rPr>
           <w:sz w:val="32"/>
@@ -1868,7 +2310,6 @@
           <w:sz w:val="32"/>
           <w:szCs w:val="52"/>
         </w:rPr>
-        <w:lastRenderedPageBreak/>
         <w:drawing>
           <wp:inline distT="0" distB="0" distL="0" distR="0">
             <wp:extent cx="4143375" cy="2544573"/>
@@ -1885,7 +2326,7 @@
                     <pic:cNvPicPr/>
                   </pic:nvPicPr>
                   <pic:blipFill>
-                    <a:blip r:embed="rId16">
+                    <a:blip r:embed="rId19">
                       <a:extLst>
                         <a:ext uri="{28A0092B-C50C-407E-A947-70E740481C1C}">
                           <a14:useLocalDpi xmlns:a14="http://schemas.microsoft.com/office/drawing/2010/main" val="0"/>
@@ -1940,18 +2381,54 @@
           <w:sz w:val="32"/>
           <w:szCs w:val="52"/>
         </w:rPr>
-        <w:t xml:space="preserve">The next 3D option is Rotate. This option will allow you to rotate the 3D structure to see the structure from different angles. To use the 3D Rotate option, click View -&gt; 3D -&gt; Rotate. </w:t>
-      </w:r>
-    </w:p>
-    <w:p>
-      <w:pPr>
-        <w:rPr>
-          <w:sz w:val="32"/>
-          <w:szCs w:val="52"/>
-        </w:rPr>
-      </w:pPr>
-      <w:bookmarkStart w:id="0" w:name="_GoBack"/>
-      <w:bookmarkEnd w:id="0"/>
+        <w:t xml:space="preserve">The next 3D option is Rotate. This option will allow you to rotate the 3D structure to see the structure from different angles. To use the </w:t>
+      </w:r>
+      <w:r>
+        <w:rPr>
+          <w:b/>
+          <w:sz w:val="32"/>
+          <w:szCs w:val="52"/>
+        </w:rPr>
+        <w:t>3D Rotate</w:t>
+      </w:r>
+      <w:r>
+        <w:rPr>
+          <w:sz w:val="32"/>
+          <w:szCs w:val="52"/>
+        </w:rPr>
+        <w:t xml:space="preserve"> option, click </w:t>
+      </w:r>
+      <w:r>
+        <w:rPr>
+          <w:b/>
+          <w:sz w:val="32"/>
+          <w:szCs w:val="52"/>
+        </w:rPr>
+        <w:t xml:space="preserve">View -&gt; </w:t>
+      </w:r>
+      <w:r>
+        <w:rPr>
+          <w:b/>
+          <w:sz w:val="32"/>
+          <w:szCs w:val="52"/>
+        </w:rPr>
+        <w:t xml:space="preserve">View </w:t>
+      </w:r>
+      <w:r>
+        <w:rPr>
+          <w:b/>
+          <w:sz w:val="32"/>
+          <w:szCs w:val="52"/>
+        </w:rPr>
+        <w:t>3D -&gt; Rotate</w:t>
+      </w:r>
+      <w:r>
+        <w:rPr>
+          <w:sz w:val="32"/>
+          <w:szCs w:val="52"/>
+        </w:rPr>
+        <w:t xml:space="preserve">. </w:t>
+      </w:r>
     </w:p>
     <w:p>
       <w:pPr>
@@ -1961,13 +2438,130 @@
           <w:szCs w:val="52"/>
         </w:rPr>
       </w:pPr>
-      <w:r>
-        <w:rPr>
-          <w:sz w:val="32"/>
-          <w:szCs w:val="52"/>
-        </w:rPr>
-        <w:t>When 3D Rotate is selected, you will be able to click anywhere on the canvas and rotate the 3D structure in the direction you move your mouse.</w:t>
-      </w:r>
+    </w:p>
+    <w:p>
+      <w:pPr>
+        <w:jc w:val="center"/>
+        <w:rPr>
+          <w:sz w:val="32"/>
+          <w:szCs w:val="52"/>
+        </w:rPr>
+      </w:pPr>
+      <w:r>
+        <w:rPr>
+          <w:noProof/>
+          <w:sz w:val="32"/>
+          <w:szCs w:val="52"/>
+        </w:rPr>
+        <w:drawing>
+          <wp:inline distT="0" distB="0" distL="0" distR="0">
+            <wp:extent cx="3390476" cy="1104762"/>
+            <wp:effectExtent l="0" t="0" r="635" b="635"/>
+            <wp:docPr id="9" name="Picture 9"/>
+            <wp:cNvGraphicFramePr>
+              <a:graphicFrameLocks xmlns:a="http://schemas.openxmlformats.org/drawingml/2006/main" noChangeAspect="1"/>
+            </wp:cNvGraphicFramePr>
+            <a:graphic xmlns:a="http://schemas.openxmlformats.org/drawingml/2006/main">
+              <a:graphicData uri="http://schemas.openxmlformats.org/drawingml/2006/picture">
+                <pic:pic xmlns:pic="http://schemas.openxmlformats.org/drawingml/2006/picture">
+                  <pic:nvPicPr>
+                    <pic:cNvPr id="9" name="Menu - View - 3D - Rotate.png"/>
+                    <pic:cNvPicPr/>
+                  </pic:nvPicPr>
+                  <pic:blipFill>
+                    <a:blip r:embed="rId20">
+                      <a:extLst>
+                        <a:ext uri="{28A0092B-C50C-407E-A947-70E740481C1C}">
+                          <a14:useLocalDpi xmlns:a14="http://schemas.microsoft.com/office/drawing/2010/main" val="0"/>
+                        </a:ext>
+                      </a:extLst>
+                    </a:blip>
+                    <a:stretch>
+                      <a:fillRect/>
+                    </a:stretch>
+                  </pic:blipFill>
+                  <pic:spPr>
+                    <a:xfrm>
+                      <a:off x="0" y="0"/>
+                      <a:ext cx="3390476" cy="1104762"/>
+                    </a:xfrm>
+                    <a:prstGeom prst="rect">
+                      <a:avLst/>
+                    </a:prstGeom>
+                  </pic:spPr>
+                </pic:pic>
+              </a:graphicData>
+            </a:graphic>
+          </wp:inline>
+        </w:drawing>
+      </w:r>
+    </w:p>
+    <w:p>
+      <w:pPr>
+        <w:jc w:val="center"/>
+        <w:rPr>
+          <w:sz w:val="32"/>
+          <w:szCs w:val="52"/>
+        </w:rPr>
+      </w:pPr>
+    </w:p>
+    <w:p>
+      <w:pPr>
+        <w:ind w:firstLine="720"/>
+        <w:rPr>
+          <w:sz w:val="32"/>
+          <w:szCs w:val="52"/>
+        </w:rPr>
+      </w:pPr>
+      <w:r>
+        <w:rPr>
+          <w:sz w:val="32"/>
+          <w:szCs w:val="52"/>
+        </w:rPr>
+        <w:t xml:space="preserve">When </w:t>
+      </w:r>
+      <w:r>
+        <w:rPr>
+          <w:b/>
+          <w:sz w:val="32"/>
+          <w:szCs w:val="52"/>
+        </w:rPr>
+        <w:t>3D Rotate</w:t>
+      </w:r>
+      <w:r>
+        <w:rPr>
+          <w:sz w:val="32"/>
+          <w:szCs w:val="52"/>
+        </w:rPr>
+        <w:t xml:space="preserve"> is selected, you will be able to click anywhere on the canvas and rotate the 3D structure in the direction you move your mouse.</w:t>
+      </w:r>
+    </w:p>
+    <w:p>
+      <w:pPr>
+        <w:ind w:firstLine="720"/>
+        <w:rPr>
+          <w:sz w:val="32"/>
+          <w:szCs w:val="52"/>
+        </w:rPr>
+      </w:pPr>
+    </w:p>
+    <w:p>
+      <w:pPr>
+        <w:jc w:val="center"/>
+        <w:rPr>
+          <w:sz w:val="32"/>
+          <w:szCs w:val="52"/>
+        </w:rPr>
+      </w:pPr>
+    </w:p>
+    <w:p>
+      <w:pPr>
+        <w:jc w:val="center"/>
+        <w:rPr>
+          <w:sz w:val="32"/>
+          <w:szCs w:val="52"/>
+        </w:rPr>
+      </w:pPr>
     </w:p>
     <w:p>
       <w:pPr>
@@ -1999,7 +2593,7 @@
                     <pic:cNvPicPr/>
                   </pic:nvPicPr>
                   <pic:blipFill>
-                    <a:blip r:embed="rId15">
+                    <a:blip r:embed="rId18">
                       <a:extLst>
                         <a:ext uri="{28A0092B-C50C-407E-A947-70E740481C1C}">
                           <a14:useLocalDpi xmlns:a14="http://schemas.microsoft.com/office/drawing/2010/main" val="0"/>
@@ -2034,6 +2628,27 @@
           <w:szCs w:val="52"/>
         </w:rPr>
       </w:pPr>
+      <w:r>
+        <w:rPr>
+          <w:sz w:val="32"/>
+          <w:szCs w:val="52"/>
+        </w:rPr>
+        <w:t>After clicking</w:t>
+      </w:r>
+      <w:r>
+        <w:rPr>
+          <w:sz w:val="32"/>
+          <w:szCs w:val="52"/>
+        </w:rPr>
+        <w:t xml:space="preserve"> on the canvas</w:t>
+      </w:r>
+      <w:r>
+        <w:rPr>
+          <w:sz w:val="32"/>
+          <w:szCs w:val="52"/>
+        </w:rPr>
+        <w:t xml:space="preserve"> and moving the mouse to the left:</w:t>
+      </w:r>
     </w:p>
     <w:p>
       <w:pPr>
@@ -2045,27 +2660,10 @@
       </w:pPr>
       <w:r>
         <w:rPr>
-          <w:sz w:val="32"/>
-          <w:szCs w:val="52"/>
-        </w:rPr>
-        <w:t>After clicking and moving the mouse to the left:</w:t>
-      </w:r>
-    </w:p>
-    <w:p>
-      <w:pPr>
-        <w:jc w:val="center"/>
-        <w:rPr>
-          <w:sz w:val="32"/>
-          <w:szCs w:val="52"/>
-        </w:rPr>
-      </w:pPr>
-      <w:r>
-        <w:rPr>
           <w:noProof/>
           <w:sz w:val="32"/>
           <w:szCs w:val="52"/>
         </w:rPr>
-        <w:lastRenderedPageBreak/>
         <w:drawing>
           <wp:inline distT="0" distB="0" distL="0" distR="0">
             <wp:extent cx="3628479" cy="2505075"/>
@@ -2082,7 +2680,7 @@
                     <pic:cNvPicPr/>
                   </pic:nvPicPr>
                   <pic:blipFill>
-                    <a:blip r:embed="rId17">
+                    <a:blip r:embed="rId21">
                       <a:extLst>
                         <a:ext uri="{28A0092B-C50C-407E-A947-70E740481C1C}">
                           <a14:useLocalDpi xmlns:a14="http://schemas.microsoft.com/office/drawing/2010/main" val="0"/>
@@ -2109,8 +2707,666 @@
         </w:drawing>
       </w:r>
     </w:p>
+    <w:p>
+      <w:pPr>
+        <w:jc w:val="center"/>
+        <w:rPr>
+          <w:sz w:val="32"/>
+          <w:szCs w:val="52"/>
+        </w:rPr>
+      </w:pPr>
+    </w:p>
+    <w:p>
+      <w:pPr>
+        <w:ind w:firstLine="720"/>
+        <w:rPr>
+          <w:sz w:val="32"/>
+          <w:szCs w:val="52"/>
+        </w:rPr>
+      </w:pPr>
+      <w:r>
+        <w:rPr>
+          <w:sz w:val="32"/>
+          <w:szCs w:val="52"/>
+        </w:rPr>
+        <w:t xml:space="preserve">The next 3D option is </w:t>
+      </w:r>
+      <w:r>
+        <w:rPr>
+          <w:sz w:val="32"/>
+          <w:szCs w:val="52"/>
+        </w:rPr>
+        <w:t>Orbit</w:t>
+      </w:r>
+      <w:r>
+        <w:rPr>
+          <w:sz w:val="32"/>
+          <w:szCs w:val="52"/>
+        </w:rPr>
+        <w:t xml:space="preserve">. This option will allow you to </w:t>
+      </w:r>
+      <w:r>
+        <w:rPr>
+          <w:sz w:val="32"/>
+          <w:szCs w:val="52"/>
+        </w:rPr>
+        <w:t>orbit</w:t>
+      </w:r>
+      <w:r>
+        <w:rPr>
+          <w:sz w:val="32"/>
+          <w:szCs w:val="52"/>
+        </w:rPr>
+        <w:t xml:space="preserve"> the 3D structure </w:t>
+      </w:r>
+      <w:r>
+        <w:rPr>
+          <w:sz w:val="32"/>
+          <w:szCs w:val="52"/>
+        </w:rPr>
+        <w:t>on one axis</w:t>
+      </w:r>
+      <w:r>
+        <w:rPr>
+          <w:sz w:val="32"/>
+          <w:szCs w:val="52"/>
+        </w:rPr>
+        <w:t xml:space="preserve">. To use the </w:t>
+      </w:r>
+      <w:r>
+        <w:rPr>
+          <w:b/>
+          <w:sz w:val="32"/>
+          <w:szCs w:val="52"/>
+        </w:rPr>
+        <w:t xml:space="preserve">3D </w:t>
+      </w:r>
+      <w:r>
+        <w:rPr>
+          <w:b/>
+          <w:sz w:val="32"/>
+          <w:szCs w:val="52"/>
+        </w:rPr>
+        <w:t>Orbit</w:t>
+      </w:r>
+      <w:r>
+        <w:rPr>
+          <w:sz w:val="32"/>
+          <w:szCs w:val="52"/>
+        </w:rPr>
+        <w:t xml:space="preserve"> option, click </w:t>
+      </w:r>
+      <w:r>
+        <w:rPr>
+          <w:b/>
+          <w:sz w:val="32"/>
+          <w:szCs w:val="52"/>
+        </w:rPr>
+        <w:t xml:space="preserve">View -&gt; View 3D -&gt; </w:t>
+      </w:r>
+      <w:r>
+        <w:rPr>
+          <w:b/>
+          <w:sz w:val="32"/>
+          <w:szCs w:val="52"/>
+        </w:rPr>
+        <w:t>Orbit</w:t>
+      </w:r>
+      <w:r>
+        <w:rPr>
+          <w:sz w:val="32"/>
+          <w:szCs w:val="52"/>
+        </w:rPr>
+        <w:t xml:space="preserve">. </w:t>
+      </w:r>
+    </w:p>
+    <w:p>
+      <w:pPr>
+        <w:ind w:firstLine="720"/>
+        <w:jc w:val="center"/>
+        <w:rPr>
+          <w:sz w:val="32"/>
+          <w:szCs w:val="52"/>
+        </w:rPr>
+      </w:pPr>
+      <w:r>
+        <w:rPr>
+          <w:noProof/>
+          <w:sz w:val="32"/>
+          <w:szCs w:val="52"/>
+        </w:rPr>
+        <w:drawing>
+          <wp:inline distT="0" distB="0" distL="0" distR="0">
+            <wp:extent cx="3390476" cy="1104762"/>
+            <wp:effectExtent l="0" t="0" r="635" b="635"/>
+            <wp:docPr id="11" name="Picture 11"/>
+            <wp:cNvGraphicFramePr>
+              <a:graphicFrameLocks xmlns:a="http://schemas.openxmlformats.org/drawingml/2006/main" noChangeAspect="1"/>
+            </wp:cNvGraphicFramePr>
+            <a:graphic xmlns:a="http://schemas.openxmlformats.org/drawingml/2006/main">
+              <a:graphicData uri="http://schemas.openxmlformats.org/drawingml/2006/picture">
+                <pic:pic xmlns:pic="http://schemas.openxmlformats.org/drawingml/2006/picture">
+                  <pic:nvPicPr>
+                    <pic:cNvPr id="11" name="Menu - View - 3D - Orbit.png"/>
+                    <pic:cNvPicPr/>
+                  </pic:nvPicPr>
+                  <pic:blipFill>
+                    <a:blip r:embed="rId22">
+                      <a:extLst>
+                        <a:ext uri="{28A0092B-C50C-407E-A947-70E740481C1C}">
+                          <a14:useLocalDpi xmlns:a14="http://schemas.microsoft.com/office/drawing/2010/main" val="0"/>
+                        </a:ext>
+                      </a:extLst>
+                    </a:blip>
+                    <a:stretch>
+                      <a:fillRect/>
+                    </a:stretch>
+                  </pic:blipFill>
+                  <pic:spPr>
+                    <a:xfrm>
+                      <a:off x="0" y="0"/>
+                      <a:ext cx="3390476" cy="1104762"/>
+                    </a:xfrm>
+                    <a:prstGeom prst="rect">
+                      <a:avLst/>
+                    </a:prstGeom>
+                  </pic:spPr>
+                </pic:pic>
+              </a:graphicData>
+            </a:graphic>
+          </wp:inline>
+        </w:drawing>
+      </w:r>
+    </w:p>
+    <w:p>
+      <w:pPr>
+        <w:ind w:firstLine="720"/>
+        <w:jc w:val="center"/>
+        <w:rPr>
+          <w:sz w:val="32"/>
+          <w:szCs w:val="52"/>
+        </w:rPr>
+      </w:pPr>
+    </w:p>
+    <w:p>
+      <w:pPr>
+        <w:ind w:firstLine="720"/>
+        <w:rPr>
+          <w:sz w:val="32"/>
+          <w:szCs w:val="52"/>
+        </w:rPr>
+      </w:pPr>
+      <w:r>
+        <w:rPr>
+          <w:sz w:val="32"/>
+          <w:szCs w:val="52"/>
+        </w:rPr>
+        <w:t xml:space="preserve">When </w:t>
+      </w:r>
+      <w:r>
+        <w:rPr>
+          <w:b/>
+          <w:sz w:val="32"/>
+          <w:szCs w:val="52"/>
+        </w:rPr>
+        <w:t xml:space="preserve">3D </w:t>
+      </w:r>
+      <w:r>
+        <w:rPr>
+          <w:b/>
+          <w:sz w:val="32"/>
+          <w:szCs w:val="52"/>
+        </w:rPr>
+        <w:t>Orbit</w:t>
+      </w:r>
+      <w:r>
+        <w:rPr>
+          <w:sz w:val="32"/>
+          <w:szCs w:val="52"/>
+        </w:rPr>
+        <w:t xml:space="preserve"> is selected, you will be able to click anywhere on the canvas and </w:t>
+      </w:r>
+      <w:r>
+        <w:rPr>
+          <w:sz w:val="32"/>
+          <w:szCs w:val="52"/>
+        </w:rPr>
+        <w:t>move your mouse left and right to see the image orbit on a single plane.</w:t>
+      </w:r>
+    </w:p>
+    <w:p>
+      <w:pPr>
+        <w:jc w:val="center"/>
+        <w:rPr>
+          <w:sz w:val="32"/>
+          <w:szCs w:val="52"/>
+        </w:rPr>
+      </w:pPr>
+      <w:r>
+        <w:rPr>
+          <w:noProof/>
+          <w:sz w:val="32"/>
+          <w:szCs w:val="52"/>
+        </w:rPr>
+        <w:drawing>
+          <wp:inline distT="0" distB="0" distL="0" distR="0">
+            <wp:extent cx="4819650" cy="2509719"/>
+            <wp:effectExtent l="0" t="0" r="0" b="5080"/>
+            <wp:docPr id="12" name="Picture 12"/>
+            <wp:cNvGraphicFramePr>
+              <a:graphicFrameLocks xmlns:a="http://schemas.openxmlformats.org/drawingml/2006/main" noChangeAspect="1"/>
+            </wp:cNvGraphicFramePr>
+            <a:graphic xmlns:a="http://schemas.openxmlformats.org/drawingml/2006/main">
+              <a:graphicData uri="http://schemas.openxmlformats.org/drawingml/2006/picture">
+                <pic:pic xmlns:pic="http://schemas.openxmlformats.org/drawingml/2006/picture">
+                  <pic:nvPicPr>
+                    <pic:cNvPr id="12" name="Pre-Orbit.PNG"/>
+                    <pic:cNvPicPr/>
+                  </pic:nvPicPr>
+                  <pic:blipFill>
+                    <a:blip r:embed="rId23">
+                      <a:extLst>
+                        <a:ext uri="{28A0092B-C50C-407E-A947-70E740481C1C}">
+                          <a14:useLocalDpi xmlns:a14="http://schemas.microsoft.com/office/drawing/2010/main" val="0"/>
+                        </a:ext>
+                      </a:extLst>
+                    </a:blip>
+                    <a:stretch>
+                      <a:fillRect/>
+                    </a:stretch>
+                  </pic:blipFill>
+                  <pic:spPr>
+                    <a:xfrm>
+                      <a:off x="0" y="0"/>
+                      <a:ext cx="4823247" cy="2511592"/>
+                    </a:xfrm>
+                    <a:prstGeom prst="rect">
+                      <a:avLst/>
+                    </a:prstGeom>
+                  </pic:spPr>
+                </pic:pic>
+              </a:graphicData>
+            </a:graphic>
+          </wp:inline>
+        </w:drawing>
+      </w:r>
+    </w:p>
+    <w:p>
+      <w:pPr>
+        <w:jc w:val="center"/>
+        <w:rPr>
+          <w:sz w:val="32"/>
+          <w:szCs w:val="52"/>
+        </w:rPr>
+      </w:pPr>
+    </w:p>
+    <w:p>
+      <w:pPr>
+        <w:jc w:val="center"/>
+        <w:rPr>
+          <w:sz w:val="32"/>
+          <w:szCs w:val="52"/>
+        </w:rPr>
+      </w:pPr>
+      <w:r>
+        <w:rPr>
+          <w:sz w:val="32"/>
+          <w:szCs w:val="52"/>
+        </w:rPr>
+        <w:t>After clicking on the canvas and moving the mouse to the left:</w:t>
+      </w:r>
+    </w:p>
+    <w:p>
+      <w:pPr>
+        <w:jc w:val="center"/>
+        <w:rPr>
+          <w:sz w:val="32"/>
+          <w:szCs w:val="52"/>
+        </w:rPr>
+      </w:pPr>
+    </w:p>
+    <w:p>
+      <w:pPr>
+        <w:jc w:val="center"/>
+        <w:rPr>
+          <w:sz w:val="32"/>
+          <w:szCs w:val="52"/>
+        </w:rPr>
+      </w:pPr>
+      <w:r>
+        <w:rPr>
+          <w:noProof/>
+          <w:sz w:val="32"/>
+          <w:szCs w:val="52"/>
+        </w:rPr>
+        <w:drawing>
+          <wp:inline distT="0" distB="0" distL="0" distR="0">
+            <wp:extent cx="5221147" cy="2828925"/>
+            <wp:effectExtent l="0" t="0" r="0" b="0"/>
+            <wp:docPr id="16" name="Picture 16"/>
+            <wp:cNvGraphicFramePr>
+              <a:graphicFrameLocks xmlns:a="http://schemas.openxmlformats.org/drawingml/2006/main" noChangeAspect="1"/>
+            </wp:cNvGraphicFramePr>
+            <a:graphic xmlns:a="http://schemas.openxmlformats.org/drawingml/2006/main">
+              <a:graphicData uri="http://schemas.openxmlformats.org/drawingml/2006/picture">
+                <pic:pic xmlns:pic="http://schemas.openxmlformats.org/drawingml/2006/picture">
+                  <pic:nvPicPr>
+                    <pic:cNvPr id="16" name="Post-Orbit.PNG"/>
+                    <pic:cNvPicPr/>
+                  </pic:nvPicPr>
+                  <pic:blipFill>
+                    <a:blip r:embed="rId24">
+                      <a:extLst>
+                        <a:ext uri="{28A0092B-C50C-407E-A947-70E740481C1C}">
+                          <a14:useLocalDpi xmlns:a14="http://schemas.microsoft.com/office/drawing/2010/main" val="0"/>
+                        </a:ext>
+                      </a:extLst>
+                    </a:blip>
+                    <a:stretch>
+                      <a:fillRect/>
+                    </a:stretch>
+                  </pic:blipFill>
+                  <pic:spPr>
+                    <a:xfrm>
+                      <a:off x="0" y="0"/>
+                      <a:ext cx="5225293" cy="2831171"/>
+                    </a:xfrm>
+                    <a:prstGeom prst="rect">
+                      <a:avLst/>
+                    </a:prstGeom>
+                  </pic:spPr>
+                </pic:pic>
+              </a:graphicData>
+            </a:graphic>
+          </wp:inline>
+        </w:drawing>
+      </w:r>
+    </w:p>
+    <w:p>
+      <w:pPr>
+        <w:jc w:val="center"/>
+        <w:rPr>
+          <w:sz w:val="32"/>
+          <w:szCs w:val="52"/>
+        </w:rPr>
+      </w:pPr>
+    </w:p>
+    <w:p>
+      <w:pPr>
+        <w:ind w:firstLine="720"/>
+        <w:rPr>
+          <w:sz w:val="32"/>
+          <w:szCs w:val="52"/>
+        </w:rPr>
+      </w:pPr>
+    </w:p>
+    <w:p>
+      <w:pPr>
+        <w:ind w:firstLine="720"/>
+        <w:rPr>
+          <w:sz w:val="32"/>
+          <w:szCs w:val="52"/>
+        </w:rPr>
+      </w:pPr>
+      <w:r>
+        <w:rPr>
+          <w:sz w:val="32"/>
+          <w:szCs w:val="52"/>
+        </w:rPr>
+        <w:t xml:space="preserve">The </w:t>
+      </w:r>
+      <w:r>
+        <w:rPr>
+          <w:sz w:val="32"/>
+          <w:szCs w:val="52"/>
+        </w:rPr>
+        <w:t>last</w:t>
+      </w:r>
+      <w:r>
+        <w:rPr>
+          <w:sz w:val="32"/>
+          <w:szCs w:val="52"/>
+        </w:rPr>
+        <w:t xml:space="preserve"> 3D option is </w:t>
+      </w:r>
+      <w:r>
+        <w:rPr>
+          <w:b/>
+          <w:sz w:val="32"/>
+          <w:szCs w:val="52"/>
+        </w:rPr>
+        <w:t>Show All Floors</w:t>
+      </w:r>
+      <w:r>
+        <w:rPr>
+          <w:sz w:val="32"/>
+          <w:szCs w:val="52"/>
+        </w:rPr>
+        <w:t xml:space="preserve">. This option will </w:t>
+      </w:r>
+      <w:r>
+        <w:rPr>
+          <w:sz w:val="32"/>
+          <w:szCs w:val="52"/>
+        </w:rPr>
+        <w:t xml:space="preserve">build all floor plans using 3D objects to show the entire building. </w:t>
+      </w:r>
+      <w:r>
+        <w:rPr>
+          <w:sz w:val="32"/>
+          <w:szCs w:val="52"/>
+        </w:rPr>
+        <w:t xml:space="preserve">To use the </w:t>
+      </w:r>
+      <w:r>
+        <w:rPr>
+          <w:b/>
+          <w:sz w:val="32"/>
+          <w:szCs w:val="52"/>
+        </w:rPr>
+        <w:t>Show All Floors</w:t>
+      </w:r>
+      <w:r>
+        <w:rPr>
+          <w:sz w:val="32"/>
+          <w:szCs w:val="52"/>
+        </w:rPr>
+        <w:t xml:space="preserve"> option, click </w:t>
+      </w:r>
+      <w:r>
+        <w:rPr>
+          <w:b/>
+          <w:sz w:val="32"/>
+          <w:szCs w:val="52"/>
+        </w:rPr>
+        <w:t xml:space="preserve">View -&gt; View </w:t>
+      </w:r>
+      <w:r>
+        <w:rPr>
+          <w:b/>
+          <w:sz w:val="32"/>
+          <w:szCs w:val="52"/>
+        </w:rPr>
+        <w:t>3D -&gt; Show All Floors</w:t>
+      </w:r>
+      <w:r>
+        <w:rPr>
+          <w:sz w:val="32"/>
+          <w:szCs w:val="52"/>
+        </w:rPr>
+        <w:t>.</w:t>
+      </w:r>
+    </w:p>
+    <w:p>
+      <w:pPr>
+        <w:ind w:firstLine="720"/>
+        <w:rPr>
+          <w:sz w:val="32"/>
+          <w:szCs w:val="52"/>
+        </w:rPr>
+      </w:pPr>
+    </w:p>
+    <w:p>
+      <w:pPr>
+        <w:ind w:firstLine="720"/>
+        <w:jc w:val="center"/>
+        <w:rPr>
+          <w:sz w:val="32"/>
+          <w:szCs w:val="52"/>
+        </w:rPr>
+      </w:pPr>
+      <w:r>
+        <w:rPr>
+          <w:noProof/>
+          <w:sz w:val="32"/>
+          <w:szCs w:val="52"/>
+        </w:rPr>
+        <w:drawing>
+          <wp:inline distT="0" distB="0" distL="0" distR="0">
+            <wp:extent cx="3378835" cy="923925"/>
+            <wp:effectExtent l="0" t="0" r="0" b="9525"/>
+            <wp:docPr id="17" name="Picture 17"/>
+            <wp:cNvGraphicFramePr>
+              <a:graphicFrameLocks xmlns:a="http://schemas.openxmlformats.org/drawingml/2006/main" noChangeAspect="1"/>
+            </wp:cNvGraphicFramePr>
+            <a:graphic xmlns:a="http://schemas.openxmlformats.org/drawingml/2006/main">
+              <a:graphicData uri="http://schemas.openxmlformats.org/drawingml/2006/picture">
+                <pic:pic xmlns:pic="http://schemas.openxmlformats.org/drawingml/2006/picture">
+                  <pic:nvPicPr>
+                    <pic:cNvPr id="17" name="Menu - View - 3D - Show_All_Floors.png"/>
+                    <pic:cNvPicPr/>
+                  </pic:nvPicPr>
+                  <pic:blipFill>
+                    <a:blip r:embed="rId25">
+                      <a:extLst>
+                        <a:ext uri="{28A0092B-C50C-407E-A947-70E740481C1C}">
+                          <a14:useLocalDpi xmlns:a14="http://schemas.microsoft.com/office/drawing/2010/main" val="0"/>
+                        </a:ext>
+                      </a:extLst>
+                    </a:blip>
+                    <a:stretch>
+                      <a:fillRect/>
+                    </a:stretch>
+                  </pic:blipFill>
+                  <pic:spPr>
+                    <a:xfrm>
+                      <a:off x="0" y="0"/>
+                      <a:ext cx="3424212" cy="936333"/>
+                    </a:xfrm>
+                    <a:prstGeom prst="rect">
+                      <a:avLst/>
+                    </a:prstGeom>
+                  </pic:spPr>
+                </pic:pic>
+              </a:graphicData>
+            </a:graphic>
+          </wp:inline>
+        </w:drawing>
+      </w:r>
+    </w:p>
+    <w:p>
+      <w:pPr>
+        <w:ind w:firstLine="720"/>
+        <w:jc w:val="center"/>
+        <w:rPr>
+          <w:sz w:val="32"/>
+          <w:szCs w:val="52"/>
+        </w:rPr>
+      </w:pPr>
+    </w:p>
+    <w:p>
+      <w:pPr>
+        <w:ind w:firstLine="720"/>
+        <w:rPr>
+          <w:sz w:val="32"/>
+          <w:szCs w:val="52"/>
+        </w:rPr>
+      </w:pPr>
+      <w:r>
+        <w:rPr>
+          <w:sz w:val="32"/>
+          <w:szCs w:val="52"/>
+        </w:rPr>
+        <w:t xml:space="preserve">You will know that you are viewing all floors when your canvas </w:t>
+      </w:r>
+      <w:r>
+        <w:rPr>
+          <w:sz w:val="32"/>
+          <w:szCs w:val="52"/>
+        </w:rPr>
+        <w:t xml:space="preserve">shows an image like the one below: </w:t>
+      </w:r>
+      <w:bookmarkStart w:id="0" w:name="_GoBack"/>
+      <w:bookmarkEnd w:id="0"/>
+    </w:p>
+    <w:p>
+      <w:pPr>
+        <w:ind w:firstLine="720"/>
+        <w:rPr>
+          <w:sz w:val="32"/>
+          <w:szCs w:val="52"/>
+        </w:rPr>
+      </w:pPr>
+    </w:p>
+    <w:p>
+      <w:pPr>
+        <w:jc w:val="both"/>
+        <w:rPr>
+          <w:sz w:val="32"/>
+          <w:szCs w:val="52"/>
+        </w:rPr>
+      </w:pPr>
+      <w:r>
+        <w:rPr>
+          <w:noProof/>
+          <w:sz w:val="32"/>
+          <w:szCs w:val="52"/>
+        </w:rPr>
+        <w:drawing>
+          <wp:inline distT="0" distB="0" distL="0" distR="0">
+            <wp:extent cx="5867400" cy="4009586"/>
+            <wp:effectExtent l="0" t="0" r="0" b="0"/>
+            <wp:docPr id="19" name="Picture 19"/>
+            <wp:cNvGraphicFramePr>
+              <a:graphicFrameLocks xmlns:a="http://schemas.openxmlformats.org/drawingml/2006/main" noChangeAspect="1"/>
+            </wp:cNvGraphicFramePr>
+            <a:graphic xmlns:a="http://schemas.openxmlformats.org/drawingml/2006/main">
+              <a:graphicData uri="http://schemas.openxmlformats.org/drawingml/2006/picture">
+                <pic:pic xmlns:pic="http://schemas.openxmlformats.org/drawingml/2006/picture">
+                  <pic:nvPicPr>
+                    <pic:cNvPr id="19" name="Post-Show_All_Floors.PNG"/>
+                    <pic:cNvPicPr/>
+                  </pic:nvPicPr>
+                  <pic:blipFill>
+                    <a:blip r:embed="rId26">
+                      <a:extLst>
+                        <a:ext uri="{28A0092B-C50C-407E-A947-70E740481C1C}">
+                          <a14:useLocalDpi xmlns:a14="http://schemas.microsoft.com/office/drawing/2010/main" val="0"/>
+                        </a:ext>
+                      </a:extLst>
+                    </a:blip>
+                    <a:stretch>
+                      <a:fillRect/>
+                    </a:stretch>
+                  </pic:blipFill>
+                  <pic:spPr>
+                    <a:xfrm>
+                      <a:off x="0" y="0"/>
+                      <a:ext cx="5882821" cy="4020125"/>
+                    </a:xfrm>
+                    <a:prstGeom prst="rect">
+                      <a:avLst/>
+                    </a:prstGeom>
+                  </pic:spPr>
+                </pic:pic>
+              </a:graphicData>
+            </a:graphic>
+          </wp:inline>
+        </w:drawing>
+      </w:r>
+    </w:p>
     <w:sectPr>
-      <w:footerReference w:type="default" r:id="rId18"/>
+      <w:footerReference w:type="default" r:id="rId27"/>
       <w:pgSz w:w="12240" w:h="15840"/>
       <w:pgMar w:top="1440" w:right="1440" w:bottom="1440" w:left="1440" w:header="720" w:footer="720" w:gutter="0"/>
       <w:cols w:space="720"/>

</xml_diff>

<commit_message>
Added to Instruction manual
</commit_message>
<xml_diff>
--- a/HVAC Model Designer/Instruction Manual.docx
+++ b/HVAC Model Designer/Instruction Manual.docx
@@ -1,6 +1,6 @@
 
 <file path=word/document.xml><?xml version="1.0" encoding="utf-8"?>
-<w:document xmlns:wpc="http://schemas.microsoft.com/office/word/2010/wordprocessingCanvas" xmlns:cx="http://schemas.microsoft.com/office/drawing/2014/chartex" xmlns:cx1="http://schemas.microsoft.com/office/drawing/2015/9/8/chartex" xmlns:cx2="http://schemas.microsoft.com/office/drawing/2015/10/21/chartex" xmlns:cx3="http://schemas.microsoft.com/office/drawing/2016/5/9/chartex" xmlns:cx4="http://schemas.microsoft.com/office/drawing/2016/5/10/chartex" xmlns:cx5="http://schemas.microsoft.com/office/drawing/2016/5/11/chartex" xmlns:mc="http://schemas.openxmlformats.org/markup-compatibility/2006" xmlns:o="urn:schemas-microsoft-com:office:office" xmlns:r="http://schemas.openxmlformats.org/officeDocument/2006/relationships" xmlns:m="http://schemas.openxmlformats.org/officeDocument/2006/math" xmlns:v="urn:schemas-microsoft-com:vml" xmlns:wp14="http://schemas.microsoft.com/office/word/2010/wordprocessingDrawing" xmlns:wp="http://schemas.openxmlformats.org/drawingml/2006/wordprocessingDrawing" xmlns:w10="urn:schemas-microsoft-com:office:word" xmlns:w="http://schemas.openxmlformats.org/wordprocessingml/2006/main" xmlns:w14="http://schemas.microsoft.com/office/word/2010/wordml" xmlns:w15="http://schemas.microsoft.com/office/word/2012/wordml" xmlns:w16se="http://schemas.microsoft.com/office/word/2015/wordml/symex" xmlns:wpg="http://schemas.microsoft.com/office/word/2010/wordprocessingGroup" xmlns:wpi="http://schemas.microsoft.com/office/word/2010/wordprocessingInk" xmlns:wne="http://schemas.microsoft.com/office/word/2006/wordml" xmlns:wps="http://schemas.microsoft.com/office/word/2010/wordprocessingShape" mc:Ignorable="w14 w15 w16se wp14">
+<w:document xmlns:wpc="http://schemas.microsoft.com/office/word/2010/wordprocessingCanvas" xmlns:cx="http://schemas.microsoft.com/office/drawing/2014/chartex" xmlns:cx1="http://schemas.microsoft.com/office/drawing/2015/9/8/chartex" xmlns:cx2="http://schemas.microsoft.com/office/drawing/2015/10/21/chartex" xmlns:cx3="http://schemas.microsoft.com/office/drawing/2016/5/9/chartex" xmlns:cx4="http://schemas.microsoft.com/office/drawing/2016/5/10/chartex" xmlns:cx5="http://schemas.microsoft.com/office/drawing/2016/5/11/chartex" xmlns:cx6="http://schemas.microsoft.com/office/drawing/2016/5/12/chartex" xmlns:cx7="http://schemas.microsoft.com/office/drawing/2016/5/13/chartex" xmlns:cx8="http://schemas.microsoft.com/office/drawing/2016/5/14/chartex" xmlns:mc="http://schemas.openxmlformats.org/markup-compatibility/2006" xmlns:o="urn:schemas-microsoft-com:office:office" xmlns:r="http://schemas.openxmlformats.org/officeDocument/2006/relationships" xmlns:m="http://schemas.openxmlformats.org/officeDocument/2006/math" xmlns:v="urn:schemas-microsoft-com:vml" xmlns:wp14="http://schemas.microsoft.com/office/word/2010/wordprocessingDrawing" xmlns:wp="http://schemas.openxmlformats.org/drawingml/2006/wordprocessingDrawing" xmlns:w10="urn:schemas-microsoft-com:office:word" xmlns:w="http://schemas.openxmlformats.org/wordprocessingml/2006/main" xmlns:w14="http://schemas.microsoft.com/office/word/2010/wordml" xmlns:w15="http://schemas.microsoft.com/office/word/2012/wordml" xmlns:w16se="http://schemas.microsoft.com/office/word/2015/wordml/symex" xmlns:wpg="http://schemas.microsoft.com/office/word/2010/wordprocessingGroup" xmlns:wpi="http://schemas.microsoft.com/office/word/2010/wordprocessingInk" xmlns:wne="http://schemas.microsoft.com/office/word/2006/wordml" xmlns:wps="http://schemas.microsoft.com/office/word/2010/wordprocessingShape" mc:Ignorable="w14 w15 w16se wp14">
   <w:body>
     <w:p>
       <w:pPr>
@@ -1175,7 +1175,8 @@
         <w:spacing w:line="240" w:lineRule="auto"/>
         <w:jc w:val="center"/>
         <w:rPr>
-          <w:sz w:val="32"/>
+          <w:b/>
+          <w:sz w:val="44"/>
           <w:szCs w:val="52"/>
         </w:rPr>
       </w:pPr>
@@ -1186,6 +1187,314 @@
         </w:rPr>
         <w:br w:type="column"/>
       </w:r>
+      <w:r>
+        <w:rPr>
+          <w:b/>
+          <w:sz w:val="44"/>
+          <w:szCs w:val="52"/>
+        </w:rPr>
+        <w:lastRenderedPageBreak/>
+        <w:t xml:space="preserve">MODES: WALL EDITOR </w:t>
+      </w:r>
+      <w:r>
+        <w:rPr>
+          <w:b/>
+          <w:sz w:val="44"/>
+          <w:szCs w:val="52"/>
+        </w:rPr>
+        <w:t>–</w:t>
+      </w:r>
+      <w:r>
+        <w:rPr>
+          <w:b/>
+          <w:sz w:val="44"/>
+          <w:szCs w:val="52"/>
+        </w:rPr>
+        <w:t xml:space="preserve"> </w:t>
+      </w:r>
+      <w:r>
+        <w:rPr>
+          <w:b/>
+          <w:sz w:val="44"/>
+          <w:szCs w:val="52"/>
+        </w:rPr>
+        <w:t>Edit Point</w:t>
+      </w:r>
+    </w:p>
+    <w:p>
+      <w:pPr>
+        <w:spacing w:line="240" w:lineRule="auto"/>
+        <w:rPr>
+          <w:sz w:val="32"/>
+          <w:szCs w:val="52"/>
+        </w:rPr>
+      </w:pPr>
+      <w:r>
+        <w:rPr>
+          <w:sz w:val="32"/>
+          <w:szCs w:val="52"/>
+        </w:rPr>
+        <w:br/>
+      </w:r>
+      <w:r>
+        <w:rPr>
+          <w:sz w:val="32"/>
+          <w:szCs w:val="52"/>
+        </w:rPr>
+        <w:tab/>
+        <w:t xml:space="preserve">After you have created some walls, you can edit where the endpoints of those walls are located. By clicking </w:t>
+      </w:r>
+      <w:r>
+        <w:rPr>
+          <w:b/>
+          <w:sz w:val="32"/>
+          <w:szCs w:val="52"/>
+        </w:rPr>
+        <w:t>Wall Editor -&gt; Edit Point</w:t>
+      </w:r>
+      <w:r>
+        <w:rPr>
+          <w:sz w:val="32"/>
+          <w:szCs w:val="52"/>
+        </w:rPr>
+        <w:t>.</w:t>
+      </w:r>
+      <w:r>
+        <w:rPr>
+          <w:sz w:val="32"/>
+          <w:szCs w:val="52"/>
+        </w:rPr>
+        <w:br/>
+      </w:r>
+    </w:p>
+    <w:p>
+      <w:pPr>
+        <w:spacing w:line="240" w:lineRule="auto"/>
+        <w:jc w:val="center"/>
+        <w:rPr>
+          <w:sz w:val="32"/>
+          <w:szCs w:val="52"/>
+        </w:rPr>
+      </w:pPr>
+      <w:r>
+        <w:rPr>
+          <w:noProof/>
+          <w:sz w:val="32"/>
+          <w:szCs w:val="52"/>
+        </w:rPr>
+        <w:drawing>
+          <wp:inline distT="0" distB="0" distL="0" distR="0">
+            <wp:extent cx="5343525" cy="619415"/>
+            <wp:effectExtent l="0" t="0" r="0" b="9525"/>
+            <wp:docPr id="24" name="Picture 24"/>
+            <wp:cNvGraphicFramePr>
+              <a:graphicFrameLocks xmlns:a="http://schemas.openxmlformats.org/drawingml/2006/main" noChangeAspect="1"/>
+            </wp:cNvGraphicFramePr>
+            <a:graphic xmlns:a="http://schemas.openxmlformats.org/drawingml/2006/main">
+              <a:graphicData uri="http://schemas.openxmlformats.org/drawingml/2006/picture">
+                <pic:pic xmlns:pic="http://schemas.openxmlformats.org/drawingml/2006/picture">
+                  <pic:nvPicPr>
+                    <pic:cNvPr id="24" name="Menu - Wall Editor - Edit Point.PNG"/>
+                    <pic:cNvPicPr/>
+                  </pic:nvPicPr>
+                  <pic:blipFill>
+                    <a:blip r:embed="rId10">
+                      <a:extLst>
+                        <a:ext uri="{28A0092B-C50C-407E-A947-70E740481C1C}">
+                          <a14:useLocalDpi xmlns:a14="http://schemas.microsoft.com/office/drawing/2010/main" val="0"/>
+                        </a:ext>
+                      </a:extLst>
+                    </a:blip>
+                    <a:stretch>
+                      <a:fillRect/>
+                    </a:stretch>
+                  </pic:blipFill>
+                  <pic:spPr>
+                    <a:xfrm>
+                      <a:off x="0" y="0"/>
+                      <a:ext cx="5405917" cy="626647"/>
+                    </a:xfrm>
+                    <a:prstGeom prst="rect">
+                      <a:avLst/>
+                    </a:prstGeom>
+                  </pic:spPr>
+                </pic:pic>
+              </a:graphicData>
+            </a:graphic>
+          </wp:inline>
+        </w:drawing>
+      </w:r>
+      <w:r>
+        <w:rPr>
+          <w:sz w:val="32"/>
+          <w:szCs w:val="52"/>
+        </w:rPr>
+        <w:br/>
+      </w:r>
+      <w:bookmarkStart w:id="0" w:name="_GoBack"/>
+      <w:bookmarkEnd w:id="0"/>
+    </w:p>
+    <w:p>
+      <w:pPr>
+        <w:ind w:firstLine="720"/>
+        <w:jc w:val="center"/>
+        <w:rPr>
+          <w:sz w:val="32"/>
+          <w:szCs w:val="52"/>
+        </w:rPr>
+      </w:pPr>
+      <w:r>
+        <w:rPr>
+          <w:sz w:val="32"/>
+          <w:szCs w:val="52"/>
+        </w:rPr>
+        <w:t>To edit a point, find the point you wish to edit. Then click and move the point to where you wish it to be.</w:t>
+      </w:r>
+      <w:r>
+        <w:rPr>
+          <w:sz w:val="32"/>
+          <w:szCs w:val="52"/>
+        </w:rPr>
+        <w:br/>
+      </w:r>
+      <w:r>
+        <w:rPr>
+          <w:sz w:val="32"/>
+          <w:szCs w:val="52"/>
+        </w:rPr>
+        <w:br/>
+      </w:r>
+      <w:r>
+        <w:rPr>
+          <w:noProof/>
+          <w:sz w:val="32"/>
+          <w:szCs w:val="52"/>
+        </w:rPr>
+        <w:drawing>
+          <wp:inline distT="0" distB="0" distL="0" distR="0">
+            <wp:extent cx="4971415" cy="2081653"/>
+            <wp:effectExtent l="0" t="0" r="635" b="0"/>
+            <wp:docPr id="22" name="Picture 22"/>
+            <wp:cNvGraphicFramePr>
+              <a:graphicFrameLocks xmlns:a="http://schemas.openxmlformats.org/drawingml/2006/main" noChangeAspect="1"/>
+            </wp:cNvGraphicFramePr>
+            <a:graphic xmlns:a="http://schemas.openxmlformats.org/drawingml/2006/main">
+              <a:graphicData uri="http://schemas.openxmlformats.org/drawingml/2006/picture">
+                <pic:pic xmlns:pic="http://schemas.openxmlformats.org/drawingml/2006/picture">
+                  <pic:nvPicPr>
+                    <pic:cNvPr id="22" name="Pre-Edit_Point.png"/>
+                    <pic:cNvPicPr/>
+                  </pic:nvPicPr>
+                  <pic:blipFill>
+                    <a:blip r:embed="rId11">
+                      <a:extLst>
+                        <a:ext uri="{28A0092B-C50C-407E-A947-70E740481C1C}">
+                          <a14:useLocalDpi xmlns:a14="http://schemas.microsoft.com/office/drawing/2010/main" val="0"/>
+                        </a:ext>
+                      </a:extLst>
+                    </a:blip>
+                    <a:stretch>
+                      <a:fillRect/>
+                    </a:stretch>
+                  </pic:blipFill>
+                  <pic:spPr>
+                    <a:xfrm>
+                      <a:off x="0" y="0"/>
+                      <a:ext cx="4994646" cy="2091381"/>
+                    </a:xfrm>
+                    <a:prstGeom prst="rect">
+                      <a:avLst/>
+                    </a:prstGeom>
+                  </pic:spPr>
+                </pic:pic>
+              </a:graphicData>
+            </a:graphic>
+          </wp:inline>
+        </w:drawing>
+      </w:r>
+    </w:p>
+    <w:p>
+      <w:pPr>
+        <w:jc w:val="center"/>
+        <w:rPr>
+          <w:sz w:val="32"/>
+          <w:szCs w:val="52"/>
+        </w:rPr>
+      </w:pPr>
+      <w:r>
+        <w:rPr>
+          <w:sz w:val="32"/>
+          <w:szCs w:val="52"/>
+        </w:rPr>
+        <w:t>After moving the point to the left:</w:t>
+      </w:r>
+    </w:p>
+    <w:p>
+      <w:pPr>
+        <w:jc w:val="center"/>
+        <w:rPr>
+          <w:sz w:val="32"/>
+          <w:szCs w:val="52"/>
+        </w:rPr>
+      </w:pPr>
+      <w:r>
+        <w:rPr>
+          <w:noProof/>
+          <w:sz w:val="32"/>
+          <w:szCs w:val="52"/>
+        </w:rPr>
+        <w:drawing>
+          <wp:inline distT="0" distB="0" distL="0" distR="0">
+            <wp:extent cx="4981575" cy="2085961"/>
+            <wp:effectExtent l="0" t="0" r="0" b="0"/>
+            <wp:docPr id="23" name="Picture 23"/>
+            <wp:cNvGraphicFramePr>
+              <a:graphicFrameLocks xmlns:a="http://schemas.openxmlformats.org/drawingml/2006/main" noChangeAspect="1"/>
+            </wp:cNvGraphicFramePr>
+            <a:graphic xmlns:a="http://schemas.openxmlformats.org/drawingml/2006/main">
+              <a:graphicData uri="http://schemas.openxmlformats.org/drawingml/2006/picture">
+                <pic:pic xmlns:pic="http://schemas.openxmlformats.org/drawingml/2006/picture">
+                  <pic:nvPicPr>
+                    <pic:cNvPr id="23" name="Post-Edit_Point.png"/>
+                    <pic:cNvPicPr/>
+                  </pic:nvPicPr>
+                  <pic:blipFill>
+                    <a:blip r:embed="rId12">
+                      <a:extLst>
+                        <a:ext uri="{28A0092B-C50C-407E-A947-70E740481C1C}">
+                          <a14:useLocalDpi xmlns:a14="http://schemas.microsoft.com/office/drawing/2010/main" val="0"/>
+                        </a:ext>
+                      </a:extLst>
+                    </a:blip>
+                    <a:stretch>
+                      <a:fillRect/>
+                    </a:stretch>
+                  </pic:blipFill>
+                  <pic:spPr>
+                    <a:xfrm>
+                      <a:off x="0" y="0"/>
+                      <a:ext cx="5042195" cy="2111345"/>
+                    </a:xfrm>
+                    <a:prstGeom prst="rect">
+                      <a:avLst/>
+                    </a:prstGeom>
+                  </pic:spPr>
+                </pic:pic>
+              </a:graphicData>
+            </a:graphic>
+          </wp:inline>
+        </w:drawing>
+      </w:r>
+    </w:p>
+    <w:p>
+      <w:pPr>
+        <w:spacing w:line="240" w:lineRule="auto"/>
+        <w:jc w:val="center"/>
+        <w:rPr>
+          <w:sz w:val="32"/>
+          <w:szCs w:val="52"/>
+        </w:rPr>
+      </w:pPr>
       <w:r>
         <w:rPr>
           <w:b/>
@@ -1338,7 +1647,7 @@
                     <pic:cNvPicPr/>
                   </pic:nvPicPr>
                   <pic:blipFill>
-                    <a:blip r:embed="rId10">
+                    <a:blip r:embed="rId13">
                       <a:extLst>
                         <a:ext uri="{28A0092B-C50C-407E-A947-70E740481C1C}">
                           <a14:useLocalDpi xmlns:a14="http://schemas.microsoft.com/office/drawing/2010/main" val="0"/>
@@ -1410,7 +1719,7 @@
                     <pic:cNvPicPr/>
                   </pic:nvPicPr>
                   <pic:blipFill>
-                    <a:blip r:embed="rId11">
+                    <a:blip r:embed="rId14">
                       <a:extLst>
                         <a:ext uri="{28A0092B-C50C-407E-A947-70E740481C1C}">
                           <a14:useLocalDpi xmlns:a14="http://schemas.microsoft.com/office/drawing/2010/main" val="0"/>
@@ -1482,7 +1791,7 @@
                     <pic:cNvPicPr/>
                   </pic:nvPicPr>
                   <pic:blipFill>
-                    <a:blip r:embed="rId12">
+                    <a:blip r:embed="rId15">
                       <a:extLst>
                         <a:ext uri="{28A0092B-C50C-407E-A947-70E740481C1C}">
                           <a14:useLocalDpi xmlns:a14="http://schemas.microsoft.com/office/drawing/2010/main" val="0"/>
@@ -1650,7 +1959,7 @@
                     <pic:cNvPicPr/>
                   </pic:nvPicPr>
                   <pic:blipFill>
-                    <a:blip r:embed="rId13">
+                    <a:blip r:embed="rId16">
                       <a:extLst>
                         <a:ext uri="{28A0092B-C50C-407E-A947-70E740481C1C}">
                           <a14:useLocalDpi xmlns:a14="http://schemas.microsoft.com/office/drawing/2010/main" val="0"/>
@@ -1730,7 +2039,7 @@
                     <pic:cNvPicPr/>
                   </pic:nvPicPr>
                   <pic:blipFill>
-                    <a:blip r:embed="rId14">
+                    <a:blip r:embed="rId17">
                       <a:extLst>
                         <a:ext uri="{28A0092B-C50C-407E-A947-70E740481C1C}">
                           <a14:useLocalDpi xmlns:a14="http://schemas.microsoft.com/office/drawing/2010/main" val="0"/>
@@ -1803,7 +2112,7 @@
                     <pic:cNvPicPr/>
                   </pic:nvPicPr>
                   <pic:blipFill>
-                    <a:blip r:embed="rId15" cstate="print">
+                    <a:blip r:embed="rId18" cstate="print">
                       <a:extLst>
                         <a:ext uri="{28A0092B-C50C-407E-A947-70E740481C1C}">
                           <a14:useLocalDpi xmlns:a14="http://schemas.microsoft.com/office/drawing/2010/main" val="0"/>
@@ -1994,7 +2303,7 @@
                     <pic:cNvPicPr/>
                   </pic:nvPicPr>
                   <pic:blipFill>
-                    <a:blip r:embed="rId16">
+                    <a:blip r:embed="rId19">
                       <a:extLst>
                         <a:ext uri="{28A0092B-C50C-407E-A947-70E740481C1C}">
                           <a14:useLocalDpi xmlns:a14="http://schemas.microsoft.com/office/drawing/2010/main" val="0"/>
@@ -2111,7 +2420,7 @@
                     <pic:cNvPicPr/>
                   </pic:nvPicPr>
                   <pic:blipFill>
-                    <a:blip r:embed="rId17">
+                    <a:blip r:embed="rId20">
                       <a:extLst>
                         <a:ext uri="{28A0092B-C50C-407E-A947-70E740481C1C}">
                           <a14:useLocalDpi xmlns:a14="http://schemas.microsoft.com/office/drawing/2010/main" val="0"/>
@@ -2244,7 +2553,7 @@
                     <pic:cNvPicPr/>
                   </pic:nvPicPr>
                   <pic:blipFill>
-                    <a:blip r:embed="rId18">
+                    <a:blip r:embed="rId21">
                       <a:extLst>
                         <a:ext uri="{28A0092B-C50C-407E-A947-70E740481C1C}">
                           <a14:useLocalDpi xmlns:a14="http://schemas.microsoft.com/office/drawing/2010/main" val="0"/>
@@ -2326,7 +2635,7 @@
                     <pic:cNvPicPr/>
                   </pic:nvPicPr>
                   <pic:blipFill>
-                    <a:blip r:embed="rId19">
+                    <a:blip r:embed="rId22">
                       <a:extLst>
                         <a:ext uri="{28A0092B-C50C-407E-A947-70E740481C1C}">
                           <a14:useLocalDpi xmlns:a14="http://schemas.microsoft.com/office/drawing/2010/main" val="0"/>
@@ -2469,7 +2778,7 @@
                     <pic:cNvPicPr/>
                   </pic:nvPicPr>
                   <pic:blipFill>
-                    <a:blip r:embed="rId20">
+                    <a:blip r:embed="rId23">
                       <a:extLst>
                         <a:ext uri="{28A0092B-C50C-407E-A947-70E740481C1C}">
                           <a14:useLocalDpi xmlns:a14="http://schemas.microsoft.com/office/drawing/2010/main" val="0"/>
@@ -2593,7 +2902,7 @@
                     <pic:cNvPicPr/>
                   </pic:nvPicPr>
                   <pic:blipFill>
-                    <a:blip r:embed="rId18">
+                    <a:blip r:embed="rId21">
                       <a:extLst>
                         <a:ext uri="{28A0092B-C50C-407E-A947-70E740481C1C}">
                           <a14:useLocalDpi xmlns:a14="http://schemas.microsoft.com/office/drawing/2010/main" val="0"/>
@@ -2680,7 +2989,7 @@
                     <pic:cNvPicPr/>
                   </pic:nvPicPr>
                   <pic:blipFill>
-                    <a:blip r:embed="rId21">
+                    <a:blip r:embed="rId24">
                       <a:extLst>
                         <a:ext uri="{28A0092B-C50C-407E-A947-70E740481C1C}">
                           <a14:useLocalDpi xmlns:a14="http://schemas.microsoft.com/office/drawing/2010/main" val="0"/>
@@ -2729,49 +3038,7 @@
           <w:sz w:val="32"/>
           <w:szCs w:val="52"/>
         </w:rPr>
-        <w:t xml:space="preserve">The next 3D option is </w:t>
-      </w:r>
-      <w:r>
-        <w:rPr>
-          <w:sz w:val="32"/>
-          <w:szCs w:val="52"/>
-        </w:rPr>
-        <w:t>Orbit</w:t>
-      </w:r>
-      <w:r>
-        <w:rPr>
-          <w:sz w:val="32"/>
-          <w:szCs w:val="52"/>
-        </w:rPr>
-        <w:t xml:space="preserve">. This option will allow you to </w:t>
-      </w:r>
-      <w:r>
-        <w:rPr>
-          <w:sz w:val="32"/>
-          <w:szCs w:val="52"/>
-        </w:rPr>
-        <w:t>orbit</w:t>
-      </w:r>
-      <w:r>
-        <w:rPr>
-          <w:sz w:val="32"/>
-          <w:szCs w:val="52"/>
-        </w:rPr>
-        <w:t xml:space="preserve"> the 3D structure </w:t>
-      </w:r>
-      <w:r>
-        <w:rPr>
-          <w:sz w:val="32"/>
-          <w:szCs w:val="52"/>
-        </w:rPr>
-        <w:t>on one axis</w:t>
-      </w:r>
-      <w:r>
-        <w:rPr>
-          <w:sz w:val="32"/>
-          <w:szCs w:val="52"/>
-        </w:rPr>
-        <w:t xml:space="preserve">. To use the </w:t>
+        <w:t xml:space="preserve">The next 3D option is Orbit. This option will allow you to orbit the 3D structure on one axis. To use the </w:t>
       </w:r>
       <w:r>
         <w:rPr>
@@ -2851,7 +3118,7 @@
                     <pic:cNvPicPr/>
                   </pic:nvPicPr>
                   <pic:blipFill>
-                    <a:blip r:embed="rId22">
+                    <a:blip r:embed="rId25">
                       <a:extLst>
                         <a:ext uri="{28A0092B-C50C-407E-A947-70E740481C1C}">
                           <a14:useLocalDpi xmlns:a14="http://schemas.microsoft.com/office/drawing/2010/main" val="0"/>
@@ -2924,14 +3191,7 @@
           <w:sz w:val="32"/>
           <w:szCs w:val="52"/>
         </w:rPr>
-        <w:t xml:space="preserve"> is selected, you will be able to click anywhere on the canvas and </w:t>
-      </w:r>
-      <w:r>
-        <w:rPr>
-          <w:sz w:val="32"/>
-          <w:szCs w:val="52"/>
-        </w:rPr>
-        <w:t>move your mouse left and right to see the image orbit on a single plane.</w:t>
+        <w:t xml:space="preserve"> is selected, you will be able to click anywhere on the canvas and move your mouse left and right to see the image orbit on a single plane.</w:t>
       </w:r>
     </w:p>
     <w:p>
@@ -2964,7 +3224,7 @@
                     <pic:cNvPicPr/>
                   </pic:nvPicPr>
                   <pic:blipFill>
-                    <a:blip r:embed="rId23">
+                    <a:blip r:embed="rId26">
                       <a:extLst>
                         <a:ext uri="{28A0092B-C50C-407E-A947-70E740481C1C}">
                           <a14:useLocalDpi xmlns:a14="http://schemas.microsoft.com/office/drawing/2010/main" val="0"/>
@@ -3055,7 +3315,7 @@
                     <pic:cNvPicPr/>
                   </pic:nvPicPr>
                   <pic:blipFill>
-                    <a:blip r:embed="rId24">
+                    <a:blip r:embed="rId27">
                       <a:extLst>
                         <a:ext uri="{28A0092B-C50C-407E-A947-70E740481C1C}">
                           <a14:useLocalDpi xmlns:a14="http://schemas.microsoft.com/office/drawing/2010/main" val="0"/>
@@ -3113,21 +3373,7 @@
           <w:sz w:val="32"/>
           <w:szCs w:val="52"/>
         </w:rPr>
-        <w:t xml:space="preserve">The </w:t>
-      </w:r>
-      <w:r>
-        <w:rPr>
-          <w:sz w:val="32"/>
-          <w:szCs w:val="52"/>
-        </w:rPr>
-        <w:t>last</w:t>
-      </w:r>
-      <w:r>
-        <w:rPr>
-          <w:sz w:val="32"/>
-          <w:szCs w:val="52"/>
-        </w:rPr>
-        <w:t xml:space="preserve"> 3D option is </w:t>
+        <w:t xml:space="preserve">The last 3D option is </w:t>
       </w:r>
       <w:r>
         <w:rPr>
@@ -3142,21 +3388,7 @@
           <w:sz w:val="32"/>
           <w:szCs w:val="52"/>
         </w:rPr>
-        <w:t xml:space="preserve">. This option will </w:t>
-      </w:r>
-      <w:r>
-        <w:rPr>
-          <w:sz w:val="32"/>
-          <w:szCs w:val="52"/>
-        </w:rPr>
-        <w:t xml:space="preserve">build all floor plans using 3D objects to show the entire building. </w:t>
-      </w:r>
-      <w:r>
-        <w:rPr>
-          <w:sz w:val="32"/>
-          <w:szCs w:val="52"/>
-        </w:rPr>
-        <w:t xml:space="preserve">To use the </w:t>
+        <w:t xml:space="preserve">. This option will build all floor plans using 3D objects to show the entire building. To use the </w:t>
       </w:r>
       <w:r>
         <w:rPr>
@@ -3237,7 +3469,7 @@
                     <pic:cNvPicPr/>
                   </pic:nvPicPr>
                   <pic:blipFill>
-                    <a:blip r:embed="rId25">
+                    <a:blip r:embed="rId28">
                       <a:extLst>
                         <a:ext uri="{28A0092B-C50C-407E-A947-70E740481C1C}">
                           <a14:useLocalDpi xmlns:a14="http://schemas.microsoft.com/office/drawing/2010/main" val="0"/>
@@ -3296,8 +3528,6 @@
         </w:rPr>
         <w:t xml:space="preserve">shows an image like the one below: </w:t>
       </w:r>
-      <w:bookmarkStart w:id="0" w:name="_GoBack"/>
-      <w:bookmarkEnd w:id="0"/>
     </w:p>
     <w:p>
       <w:pPr>
@@ -3338,7 +3568,7 @@
                     <pic:cNvPicPr/>
                   </pic:nvPicPr>
                   <pic:blipFill>
-                    <a:blip r:embed="rId26">
+                    <a:blip r:embed="rId29">
                       <a:extLst>
                         <a:ext uri="{28A0092B-C50C-407E-A947-70E740481C1C}">
                           <a14:useLocalDpi xmlns:a14="http://schemas.microsoft.com/office/drawing/2010/main" val="0"/>
@@ -3366,7 +3596,7 @@
       </w:r>
     </w:p>
     <w:sectPr>
-      <w:footerReference w:type="default" r:id="rId27"/>
+      <w:footerReference w:type="default" r:id="rId30"/>
       <w:pgSz w:w="12240" w:h="15840"/>
       <w:pgMar w:top="1440" w:right="1440" w:bottom="1440" w:left="1440" w:header="720" w:footer="720" w:gutter="0"/>
       <w:cols w:space="720"/>
@@ -3377,7 +3607,7 @@
 </file>
 
 <file path=word/endnotes.xml><?xml version="1.0" encoding="utf-8"?>
-<w:endnotes xmlns:wpc="http://schemas.microsoft.com/office/word/2010/wordprocessingCanvas" xmlns:cx="http://schemas.microsoft.com/office/drawing/2014/chartex" xmlns:cx1="http://schemas.microsoft.com/office/drawing/2015/9/8/chartex" xmlns:cx2="http://schemas.microsoft.com/office/drawing/2015/10/21/chartex" xmlns:cx3="http://schemas.microsoft.com/office/drawing/2016/5/9/chartex" xmlns:cx4="http://schemas.microsoft.com/office/drawing/2016/5/10/chartex" xmlns:cx5="http://schemas.microsoft.com/office/drawing/2016/5/11/chartex" xmlns:mc="http://schemas.openxmlformats.org/markup-compatibility/2006" xmlns:o="urn:schemas-microsoft-com:office:office" xmlns:r="http://schemas.openxmlformats.org/officeDocument/2006/relationships" xmlns:m="http://schemas.openxmlformats.org/officeDocument/2006/math" xmlns:v="urn:schemas-microsoft-com:vml" xmlns:wp14="http://schemas.microsoft.com/office/word/2010/wordprocessingDrawing" xmlns:wp="http://schemas.openxmlformats.org/drawingml/2006/wordprocessingDrawing" xmlns:w10="urn:schemas-microsoft-com:office:word" xmlns:w="http://schemas.openxmlformats.org/wordprocessingml/2006/main" xmlns:w14="http://schemas.microsoft.com/office/word/2010/wordml" xmlns:w15="http://schemas.microsoft.com/office/word/2012/wordml" xmlns:w16se="http://schemas.microsoft.com/office/word/2015/wordml/symex" xmlns:wpg="http://schemas.microsoft.com/office/word/2010/wordprocessingGroup" xmlns:wpi="http://schemas.microsoft.com/office/word/2010/wordprocessingInk" xmlns:wne="http://schemas.microsoft.com/office/word/2006/wordml" xmlns:wps="http://schemas.microsoft.com/office/word/2010/wordprocessingShape" mc:Ignorable="w14 w15 w16se wp14">
+<w:endnotes xmlns:wpc="http://schemas.microsoft.com/office/word/2010/wordprocessingCanvas" xmlns:cx="http://schemas.microsoft.com/office/drawing/2014/chartex" xmlns:cx1="http://schemas.microsoft.com/office/drawing/2015/9/8/chartex" xmlns:cx2="http://schemas.microsoft.com/office/drawing/2015/10/21/chartex" xmlns:cx3="http://schemas.microsoft.com/office/drawing/2016/5/9/chartex" xmlns:cx4="http://schemas.microsoft.com/office/drawing/2016/5/10/chartex" xmlns:cx5="http://schemas.microsoft.com/office/drawing/2016/5/11/chartex" xmlns:cx6="http://schemas.microsoft.com/office/drawing/2016/5/12/chartex" xmlns:cx7="http://schemas.microsoft.com/office/drawing/2016/5/13/chartex" xmlns:cx8="http://schemas.microsoft.com/office/drawing/2016/5/14/chartex" xmlns:mc="http://schemas.openxmlformats.org/markup-compatibility/2006" xmlns:o="urn:schemas-microsoft-com:office:office" xmlns:r="http://schemas.openxmlformats.org/officeDocument/2006/relationships" xmlns:m="http://schemas.openxmlformats.org/officeDocument/2006/math" xmlns:v="urn:schemas-microsoft-com:vml" xmlns:wp14="http://schemas.microsoft.com/office/word/2010/wordprocessingDrawing" xmlns:wp="http://schemas.openxmlformats.org/drawingml/2006/wordprocessingDrawing" xmlns:w10="urn:schemas-microsoft-com:office:word" xmlns:w="http://schemas.openxmlformats.org/wordprocessingml/2006/main" xmlns:w14="http://schemas.microsoft.com/office/word/2010/wordml" xmlns:w15="http://schemas.microsoft.com/office/word/2012/wordml" xmlns:w16se="http://schemas.microsoft.com/office/word/2015/wordml/symex" xmlns:wpg="http://schemas.microsoft.com/office/word/2010/wordprocessingGroup" xmlns:wpi="http://schemas.microsoft.com/office/word/2010/wordprocessingInk" xmlns:wne="http://schemas.microsoft.com/office/word/2006/wordml" xmlns:wps="http://schemas.microsoft.com/office/word/2010/wordprocessingShape" mc:Ignorable="w14 w15 w16se wp14">
   <w:endnote w:type="separator" w:id="-1">
     <w:p>
       <w:pPr>
@@ -3402,7 +3632,7 @@
 </file>
 
 <file path=word/footer1.xml><?xml version="1.0" encoding="utf-8"?>
-<w:ftr xmlns:wpc="http://schemas.microsoft.com/office/word/2010/wordprocessingCanvas" xmlns:cx="http://schemas.microsoft.com/office/drawing/2014/chartex" xmlns:cx1="http://schemas.microsoft.com/office/drawing/2015/9/8/chartex" xmlns:cx2="http://schemas.microsoft.com/office/drawing/2015/10/21/chartex" xmlns:cx3="http://schemas.microsoft.com/office/drawing/2016/5/9/chartex" xmlns:cx4="http://schemas.microsoft.com/office/drawing/2016/5/10/chartex" xmlns:cx5="http://schemas.microsoft.com/office/drawing/2016/5/11/chartex" xmlns:mc="http://schemas.openxmlformats.org/markup-compatibility/2006" xmlns:o="urn:schemas-microsoft-com:office:office" xmlns:r="http://schemas.openxmlformats.org/officeDocument/2006/relationships" xmlns:m="http://schemas.openxmlformats.org/officeDocument/2006/math" xmlns:v="urn:schemas-microsoft-com:vml" xmlns:wp14="http://schemas.microsoft.com/office/word/2010/wordprocessingDrawing" xmlns:wp="http://schemas.openxmlformats.org/drawingml/2006/wordprocessingDrawing" xmlns:w10="urn:schemas-microsoft-com:office:word" xmlns:w="http://schemas.openxmlformats.org/wordprocessingml/2006/main" xmlns:w14="http://schemas.microsoft.com/office/word/2010/wordml" xmlns:w15="http://schemas.microsoft.com/office/word/2012/wordml" xmlns:w16se="http://schemas.microsoft.com/office/word/2015/wordml/symex" xmlns:wpg="http://schemas.microsoft.com/office/word/2010/wordprocessingGroup" xmlns:wpi="http://schemas.microsoft.com/office/word/2010/wordprocessingInk" xmlns:wne="http://schemas.microsoft.com/office/word/2006/wordml" xmlns:wps="http://schemas.microsoft.com/office/word/2010/wordprocessingShape" mc:Ignorable="w14 w15 w16se wp14">
+<w:ftr xmlns:wpc="http://schemas.microsoft.com/office/word/2010/wordprocessingCanvas" xmlns:cx="http://schemas.microsoft.com/office/drawing/2014/chartex" xmlns:cx1="http://schemas.microsoft.com/office/drawing/2015/9/8/chartex" xmlns:cx2="http://schemas.microsoft.com/office/drawing/2015/10/21/chartex" xmlns:cx3="http://schemas.microsoft.com/office/drawing/2016/5/9/chartex" xmlns:cx4="http://schemas.microsoft.com/office/drawing/2016/5/10/chartex" xmlns:cx5="http://schemas.microsoft.com/office/drawing/2016/5/11/chartex" xmlns:cx6="http://schemas.microsoft.com/office/drawing/2016/5/12/chartex" xmlns:cx7="http://schemas.microsoft.com/office/drawing/2016/5/13/chartex" xmlns:cx8="http://schemas.microsoft.com/office/drawing/2016/5/14/chartex" xmlns:mc="http://schemas.openxmlformats.org/markup-compatibility/2006" xmlns:o="urn:schemas-microsoft-com:office:office" xmlns:r="http://schemas.openxmlformats.org/officeDocument/2006/relationships" xmlns:m="http://schemas.openxmlformats.org/officeDocument/2006/math" xmlns:v="urn:schemas-microsoft-com:vml" xmlns:wp14="http://schemas.microsoft.com/office/word/2010/wordprocessingDrawing" xmlns:wp="http://schemas.openxmlformats.org/drawingml/2006/wordprocessingDrawing" xmlns:w10="urn:schemas-microsoft-com:office:word" xmlns:w="http://schemas.openxmlformats.org/wordprocessingml/2006/main" xmlns:w14="http://schemas.microsoft.com/office/word/2010/wordml" xmlns:w15="http://schemas.microsoft.com/office/word/2012/wordml" xmlns:w16se="http://schemas.microsoft.com/office/word/2015/wordml/symex" xmlns:wpg="http://schemas.microsoft.com/office/word/2010/wordprocessingGroup" xmlns:wpi="http://schemas.microsoft.com/office/word/2010/wordprocessingInk" xmlns:wne="http://schemas.microsoft.com/office/word/2006/wordml" xmlns:wps="http://schemas.microsoft.com/office/word/2010/wordprocessingShape" mc:Ignorable="w14 w15 w16se wp14">
   <w:sdt>
     <w:sdtPr>
       <w:id w:val="1987592318"/>
@@ -3434,7 +3664,7 @@
 </file>
 
 <file path=word/footnotes.xml><?xml version="1.0" encoding="utf-8"?>
-<w:footnotes xmlns:wpc="http://schemas.microsoft.com/office/word/2010/wordprocessingCanvas" xmlns:cx="http://schemas.microsoft.com/office/drawing/2014/chartex" xmlns:cx1="http://schemas.microsoft.com/office/drawing/2015/9/8/chartex" xmlns:cx2="http://schemas.microsoft.com/office/drawing/2015/10/21/chartex" xmlns:cx3="http://schemas.microsoft.com/office/drawing/2016/5/9/chartex" xmlns:cx4="http://schemas.microsoft.com/office/drawing/2016/5/10/chartex" xmlns:cx5="http://schemas.microsoft.com/office/drawing/2016/5/11/chartex" xmlns:mc="http://schemas.openxmlformats.org/markup-compatibility/2006" xmlns:o="urn:schemas-microsoft-com:office:office" xmlns:r="http://schemas.openxmlformats.org/officeDocument/2006/relationships" xmlns:m="http://schemas.openxmlformats.org/officeDocument/2006/math" xmlns:v="urn:schemas-microsoft-com:vml" xmlns:wp14="http://schemas.microsoft.com/office/word/2010/wordprocessingDrawing" xmlns:wp="http://schemas.openxmlformats.org/drawingml/2006/wordprocessingDrawing" xmlns:w10="urn:schemas-microsoft-com:office:word" xmlns:w="http://schemas.openxmlformats.org/wordprocessingml/2006/main" xmlns:w14="http://schemas.microsoft.com/office/word/2010/wordml" xmlns:w15="http://schemas.microsoft.com/office/word/2012/wordml" xmlns:w16se="http://schemas.microsoft.com/office/word/2015/wordml/symex" xmlns:wpg="http://schemas.microsoft.com/office/word/2010/wordprocessingGroup" xmlns:wpi="http://schemas.microsoft.com/office/word/2010/wordprocessingInk" xmlns:wne="http://schemas.microsoft.com/office/word/2006/wordml" xmlns:wps="http://schemas.microsoft.com/office/word/2010/wordprocessingShape" mc:Ignorable="w14 w15 w16se wp14">
+<w:footnotes xmlns:wpc="http://schemas.microsoft.com/office/word/2010/wordprocessingCanvas" xmlns:cx="http://schemas.microsoft.com/office/drawing/2014/chartex" xmlns:cx1="http://schemas.microsoft.com/office/drawing/2015/9/8/chartex" xmlns:cx2="http://schemas.microsoft.com/office/drawing/2015/10/21/chartex" xmlns:cx3="http://schemas.microsoft.com/office/drawing/2016/5/9/chartex" xmlns:cx4="http://schemas.microsoft.com/office/drawing/2016/5/10/chartex" xmlns:cx5="http://schemas.microsoft.com/office/drawing/2016/5/11/chartex" xmlns:cx6="http://schemas.microsoft.com/office/drawing/2016/5/12/chartex" xmlns:cx7="http://schemas.microsoft.com/office/drawing/2016/5/13/chartex" xmlns:cx8="http://schemas.microsoft.com/office/drawing/2016/5/14/chartex" xmlns:mc="http://schemas.openxmlformats.org/markup-compatibility/2006" xmlns:o="urn:schemas-microsoft-com:office:office" xmlns:r="http://schemas.openxmlformats.org/officeDocument/2006/relationships" xmlns:m="http://schemas.openxmlformats.org/officeDocument/2006/math" xmlns:v="urn:schemas-microsoft-com:vml" xmlns:wp14="http://schemas.microsoft.com/office/word/2010/wordprocessingDrawing" xmlns:wp="http://schemas.openxmlformats.org/drawingml/2006/wordprocessingDrawing" xmlns:w10="urn:schemas-microsoft-com:office:word" xmlns:w="http://schemas.openxmlformats.org/wordprocessingml/2006/main" xmlns:w14="http://schemas.microsoft.com/office/word/2010/wordml" xmlns:w15="http://schemas.microsoft.com/office/word/2012/wordml" xmlns:w16se="http://schemas.microsoft.com/office/word/2015/wordml/symex" xmlns:wpg="http://schemas.microsoft.com/office/word/2010/wordprocessingGroup" xmlns:wpi="http://schemas.microsoft.com/office/word/2010/wordprocessingInk" xmlns:wne="http://schemas.microsoft.com/office/word/2006/wordml" xmlns:wps="http://schemas.microsoft.com/office/word/2010/wordprocessingShape" mc:Ignorable="w14 w15 w16se wp14">
   <w:footnote w:type="separator" w:id="-1">
     <w:p>
       <w:pPr>
@@ -3459,7 +3689,7 @@
 </file>
 
 <file path=word/numbering.xml><?xml version="1.0" encoding="utf-8"?>
-<w:numbering xmlns:wpc="http://schemas.microsoft.com/office/word/2010/wordprocessingCanvas" xmlns:cx="http://schemas.microsoft.com/office/drawing/2014/chartex" xmlns:cx1="http://schemas.microsoft.com/office/drawing/2015/9/8/chartex" xmlns:cx2="http://schemas.microsoft.com/office/drawing/2015/10/21/chartex" xmlns:cx3="http://schemas.microsoft.com/office/drawing/2016/5/9/chartex" xmlns:cx4="http://schemas.microsoft.com/office/drawing/2016/5/10/chartex" xmlns:cx5="http://schemas.microsoft.com/office/drawing/2016/5/11/chartex" xmlns:mc="http://schemas.openxmlformats.org/markup-compatibility/2006" xmlns:o="urn:schemas-microsoft-com:office:office" xmlns:r="http://schemas.openxmlformats.org/officeDocument/2006/relationships" xmlns:m="http://schemas.openxmlformats.org/officeDocument/2006/math" xmlns:v="urn:schemas-microsoft-com:vml" xmlns:wp14="http://schemas.microsoft.com/office/word/2010/wordprocessingDrawing" xmlns:wp="http://schemas.openxmlformats.org/drawingml/2006/wordprocessingDrawing" xmlns:w10="urn:schemas-microsoft-com:office:word" xmlns:w="http://schemas.openxmlformats.org/wordprocessingml/2006/main" xmlns:w14="http://schemas.microsoft.com/office/word/2010/wordml" xmlns:w15="http://schemas.microsoft.com/office/word/2012/wordml" xmlns:w16se="http://schemas.microsoft.com/office/word/2015/wordml/symex" xmlns:wpg="http://schemas.microsoft.com/office/word/2010/wordprocessingGroup" xmlns:wpi="http://schemas.microsoft.com/office/word/2010/wordprocessingInk" xmlns:wne="http://schemas.microsoft.com/office/word/2006/wordml" xmlns:wps="http://schemas.microsoft.com/office/word/2010/wordprocessingShape" mc:Ignorable="w14 w15 w16se wp14">
+<w:numbering xmlns:wpc="http://schemas.microsoft.com/office/word/2010/wordprocessingCanvas" xmlns:cx="http://schemas.microsoft.com/office/drawing/2014/chartex" xmlns:cx1="http://schemas.microsoft.com/office/drawing/2015/9/8/chartex" xmlns:cx2="http://schemas.microsoft.com/office/drawing/2015/10/21/chartex" xmlns:cx3="http://schemas.microsoft.com/office/drawing/2016/5/9/chartex" xmlns:cx4="http://schemas.microsoft.com/office/drawing/2016/5/10/chartex" xmlns:cx5="http://schemas.microsoft.com/office/drawing/2016/5/11/chartex" xmlns:cx6="http://schemas.microsoft.com/office/drawing/2016/5/12/chartex" xmlns:cx7="http://schemas.microsoft.com/office/drawing/2016/5/13/chartex" xmlns:cx8="http://schemas.microsoft.com/office/drawing/2016/5/14/chartex" xmlns:mc="http://schemas.openxmlformats.org/markup-compatibility/2006" xmlns:o="urn:schemas-microsoft-com:office:office" xmlns:r="http://schemas.openxmlformats.org/officeDocument/2006/relationships" xmlns:m="http://schemas.openxmlformats.org/officeDocument/2006/math" xmlns:v="urn:schemas-microsoft-com:vml" xmlns:wp14="http://schemas.microsoft.com/office/word/2010/wordprocessingDrawing" xmlns:wp="http://schemas.openxmlformats.org/drawingml/2006/wordprocessingDrawing" xmlns:w10="urn:schemas-microsoft-com:office:word" xmlns:w="http://schemas.openxmlformats.org/wordprocessingml/2006/main" xmlns:w14="http://schemas.microsoft.com/office/word/2010/wordml" xmlns:w15="http://schemas.microsoft.com/office/word/2012/wordml" xmlns:w16se="http://schemas.microsoft.com/office/word/2015/wordml/symex" xmlns:wpg="http://schemas.microsoft.com/office/word/2010/wordprocessingGroup" xmlns:wpi="http://schemas.microsoft.com/office/word/2010/wordprocessingInk" xmlns:wne="http://schemas.microsoft.com/office/word/2006/wordml" xmlns:wps="http://schemas.microsoft.com/office/word/2010/wordprocessingShape" mc:Ignorable="w14 w15 w16se wp14">
   <w:abstractNum w:abstractNumId="0" w15:restartNumberingAfterBreak="0">
     <w:nsid w:val="36A92062"/>
     <w:multiLevelType w:val="hybridMultilevel"/>

</xml_diff>